<commit_message>
More refactoring + latest version of documentation committed.
</commit_message>
<xml_diff>
--- a/Draft A Documentation.docx
+++ b/Draft A Documentation.docx
@@ -13,7 +13,7 @@
     <w:p/>
     <w:p>
       <w:r>
-        <w:t>Version 1.1</w:t>
+        <w:t>Version 1.2</w:t>
       </w:r>
     </w:p>
     <w:p>
@@ -33,7 +33,7 @@
         <w:rPr>
           <w:noProof/>
         </w:rPr>
-        <w:t>09/08/2017 13:40</w:t>
+        <w:t>11/08/2017 14:57</w:t>
       </w:r>
       <w:r>
         <w:fldChar w:fldCharType="end"/>
@@ -106,7 +106,7 @@
           <w:r>
             <w:fldChar w:fldCharType="separate"/>
           </w:r>
-          <w:hyperlink w:anchor="_Toc490048873" w:history="1">
+          <w:hyperlink w:anchor="_Toc490225896" w:history="1">
             <w:r>
               <w:rPr>
                 <w:rStyle w:val="Hyperlink"/>
@@ -133,7 +133,7 @@
                 <w:noProof/>
                 <w:webHidden/>
               </w:rPr>
-              <w:instrText xml:space="preserve"> PAGEREF _Toc490048873 \h </w:instrText>
+              <w:instrText xml:space="preserve"> PAGEREF _Toc490225896 \h </w:instrText>
             </w:r>
             <w:r>
               <w:rPr>
@@ -177,7 +177,7 @@
               <w:lang w:eastAsia="en-GB"/>
             </w:rPr>
           </w:pPr>
-          <w:hyperlink w:anchor="_Toc490048874" w:history="1">
+          <w:hyperlink w:anchor="_Toc490225897" w:history="1">
             <w:r>
               <w:rPr>
                 <w:rStyle w:val="Hyperlink"/>
@@ -204,7 +204,7 @@
                 <w:noProof/>
                 <w:webHidden/>
               </w:rPr>
-              <w:instrText xml:space="preserve"> PAGEREF _Toc490048874 \h </w:instrText>
+              <w:instrText xml:space="preserve"> PAGEREF _Toc490225897 \h </w:instrText>
             </w:r>
             <w:r>
               <w:rPr>
@@ -248,7 +248,7 @@
               <w:lang w:eastAsia="en-GB"/>
             </w:rPr>
           </w:pPr>
-          <w:hyperlink w:anchor="_Toc490048875" w:history="1">
+          <w:hyperlink w:anchor="_Toc490225898" w:history="1">
             <w:r>
               <w:rPr>
                 <w:rStyle w:val="Hyperlink"/>
@@ -275,7 +275,7 @@
                 <w:noProof/>
                 <w:webHidden/>
               </w:rPr>
-              <w:instrText xml:space="preserve"> PAGEREF _Toc490048875 \h </w:instrText>
+              <w:instrText xml:space="preserve"> PAGEREF _Toc490225898 \h </w:instrText>
             </w:r>
             <w:r>
               <w:rPr>
@@ -319,7 +319,7 @@
               <w:lang w:eastAsia="en-GB"/>
             </w:rPr>
           </w:pPr>
-          <w:hyperlink w:anchor="_Toc490048876" w:history="1">
+          <w:hyperlink w:anchor="_Toc490225899" w:history="1">
             <w:r>
               <w:rPr>
                 <w:rStyle w:val="Hyperlink"/>
@@ -346,7 +346,7 @@
                 <w:noProof/>
                 <w:webHidden/>
               </w:rPr>
-              <w:instrText xml:space="preserve"> PAGEREF _Toc490048876 \h </w:instrText>
+              <w:instrText xml:space="preserve"> PAGEREF _Toc490225899 \h </w:instrText>
             </w:r>
             <w:r>
               <w:rPr>
@@ -390,7 +390,7 @@
               <w:lang w:eastAsia="en-GB"/>
             </w:rPr>
           </w:pPr>
-          <w:hyperlink w:anchor="_Toc490048877" w:history="1">
+          <w:hyperlink w:anchor="_Toc490225900" w:history="1">
             <w:r>
               <w:rPr>
                 <w:rStyle w:val="Hyperlink"/>
@@ -417,7 +417,7 @@
                 <w:noProof/>
                 <w:webHidden/>
               </w:rPr>
-              <w:instrText xml:space="preserve"> PAGEREF _Toc490048877 \h </w:instrText>
+              <w:instrText xml:space="preserve"> PAGEREF _Toc490225900 \h </w:instrText>
             </w:r>
             <w:r>
               <w:rPr>
@@ -461,7 +461,7 @@
               <w:lang w:eastAsia="en-GB"/>
             </w:rPr>
           </w:pPr>
-          <w:hyperlink w:anchor="_Toc490048878" w:history="1">
+          <w:hyperlink w:anchor="_Toc490225901" w:history="1">
             <w:r>
               <w:rPr>
                 <w:rStyle w:val="Hyperlink"/>
@@ -488,7 +488,7 @@
                 <w:noProof/>
                 <w:webHidden/>
               </w:rPr>
-              <w:instrText xml:space="preserve"> PAGEREF _Toc490048878 \h </w:instrText>
+              <w:instrText xml:space="preserve"> PAGEREF _Toc490225901 \h </w:instrText>
             </w:r>
             <w:r>
               <w:rPr>
@@ -532,7 +532,7 @@
               <w:lang w:eastAsia="en-GB"/>
             </w:rPr>
           </w:pPr>
-          <w:hyperlink w:anchor="_Toc490048879" w:history="1">
+          <w:hyperlink w:anchor="_Toc490225902" w:history="1">
             <w:r>
               <w:rPr>
                 <w:rStyle w:val="Hyperlink"/>
@@ -559,7 +559,7 @@
                 <w:noProof/>
                 <w:webHidden/>
               </w:rPr>
-              <w:instrText xml:space="preserve"> PAGEREF _Toc490048879 \h </w:instrText>
+              <w:instrText xml:space="preserve"> PAGEREF _Toc490225902 \h </w:instrText>
             </w:r>
             <w:r>
               <w:rPr>
@@ -603,7 +603,7 @@
               <w:lang w:eastAsia="en-GB"/>
             </w:rPr>
           </w:pPr>
-          <w:hyperlink w:anchor="_Toc490048880" w:history="1">
+          <w:hyperlink w:anchor="_Toc490225903" w:history="1">
             <w:r>
               <w:rPr>
                 <w:rStyle w:val="Hyperlink"/>
@@ -630,7 +630,7 @@
                 <w:noProof/>
                 <w:webHidden/>
               </w:rPr>
-              <w:instrText xml:space="preserve"> PAGEREF _Toc490048880 \h </w:instrText>
+              <w:instrText xml:space="preserve"> PAGEREF _Toc490225903 \h </w:instrText>
             </w:r>
             <w:r>
               <w:rPr>
@@ -674,7 +674,7 @@
               <w:lang w:eastAsia="en-GB"/>
             </w:rPr>
           </w:pPr>
-          <w:hyperlink w:anchor="_Toc490048881" w:history="1">
+          <w:hyperlink w:anchor="_Toc490225904" w:history="1">
             <w:r>
               <w:rPr>
                 <w:rStyle w:val="Hyperlink"/>
@@ -701,7 +701,7 @@
                 <w:noProof/>
                 <w:webHidden/>
               </w:rPr>
-              <w:instrText xml:space="preserve"> PAGEREF _Toc490048881 \h </w:instrText>
+              <w:instrText xml:space="preserve"> PAGEREF _Toc490225904 \h </w:instrText>
             </w:r>
             <w:r>
               <w:rPr>
@@ -745,7 +745,7 @@
               <w:lang w:eastAsia="en-GB"/>
             </w:rPr>
           </w:pPr>
-          <w:hyperlink w:anchor="_Toc490048882" w:history="1">
+          <w:hyperlink w:anchor="_Toc490225905" w:history="1">
             <w:r>
               <w:rPr>
                 <w:rStyle w:val="Hyperlink"/>
@@ -772,7 +772,7 @@
                 <w:noProof/>
                 <w:webHidden/>
               </w:rPr>
-              <w:instrText xml:space="preserve"> PAGEREF _Toc490048882 \h </w:instrText>
+              <w:instrText xml:space="preserve"> PAGEREF _Toc490225905 \h </w:instrText>
             </w:r>
             <w:r>
               <w:rPr>
@@ -816,7 +816,7 @@
               <w:lang w:eastAsia="en-GB"/>
             </w:rPr>
           </w:pPr>
-          <w:hyperlink w:anchor="_Toc490048883" w:history="1">
+          <w:hyperlink w:anchor="_Toc490225906" w:history="1">
             <w:r>
               <w:rPr>
                 <w:rStyle w:val="Hyperlink"/>
@@ -843,7 +843,7 @@
                 <w:noProof/>
                 <w:webHidden/>
               </w:rPr>
-              <w:instrText xml:space="preserve"> PAGEREF _Toc490048883 \h </w:instrText>
+              <w:instrText xml:space="preserve"> PAGEREF _Toc490225906 \h </w:instrText>
             </w:r>
             <w:r>
               <w:rPr>
@@ -887,7 +887,7 @@
               <w:lang w:eastAsia="en-GB"/>
             </w:rPr>
           </w:pPr>
-          <w:hyperlink w:anchor="_Toc490048884" w:history="1">
+          <w:hyperlink w:anchor="_Toc490225907" w:history="1">
             <w:r>
               <w:rPr>
                 <w:rStyle w:val="Hyperlink"/>
@@ -914,7 +914,7 @@
                 <w:noProof/>
                 <w:webHidden/>
               </w:rPr>
-              <w:instrText xml:space="preserve"> PAGEREF _Toc490048884 \h </w:instrText>
+              <w:instrText xml:space="preserve"> PAGEREF _Toc490225907 \h </w:instrText>
             </w:r>
             <w:r>
               <w:rPr>
@@ -958,7 +958,7 @@
               <w:lang w:eastAsia="en-GB"/>
             </w:rPr>
           </w:pPr>
-          <w:hyperlink w:anchor="_Toc490048885" w:history="1">
+          <w:hyperlink w:anchor="_Toc490225908" w:history="1">
             <w:r>
               <w:rPr>
                 <w:rStyle w:val="Hyperlink"/>
@@ -985,7 +985,7 @@
                 <w:noProof/>
                 <w:webHidden/>
               </w:rPr>
-              <w:instrText xml:space="preserve"> PAGEREF _Toc490048885 \h </w:instrText>
+              <w:instrText xml:space="preserve"> PAGEREF _Toc490225908 \h </w:instrText>
             </w:r>
             <w:r>
               <w:rPr>
@@ -1029,7 +1029,7 @@
               <w:lang w:eastAsia="en-GB"/>
             </w:rPr>
           </w:pPr>
-          <w:hyperlink w:anchor="_Toc490048886" w:history="1">
+          <w:hyperlink w:anchor="_Toc490225909" w:history="1">
             <w:r>
               <w:rPr>
                 <w:rStyle w:val="Hyperlink"/>
@@ -1056,7 +1056,7 @@
                 <w:noProof/>
                 <w:webHidden/>
               </w:rPr>
-              <w:instrText xml:space="preserve"> PAGEREF _Toc490048886 \h </w:instrText>
+              <w:instrText xml:space="preserve"> PAGEREF _Toc490225909 \h </w:instrText>
             </w:r>
             <w:r>
               <w:rPr>
@@ -1100,7 +1100,7 @@
               <w:lang w:eastAsia="en-GB"/>
             </w:rPr>
           </w:pPr>
-          <w:hyperlink w:anchor="_Toc490048887" w:history="1">
+          <w:hyperlink w:anchor="_Toc490225910" w:history="1">
             <w:r>
               <w:rPr>
                 <w:rStyle w:val="Hyperlink"/>
@@ -1127,7 +1127,7 @@
                 <w:noProof/>
                 <w:webHidden/>
               </w:rPr>
-              <w:instrText xml:space="preserve"> PAGEREF _Toc490048887 \h </w:instrText>
+              <w:instrText xml:space="preserve"> PAGEREF _Toc490225910 \h </w:instrText>
             </w:r>
             <w:r>
               <w:rPr>
@@ -1171,7 +1171,7 @@
               <w:lang w:eastAsia="en-GB"/>
             </w:rPr>
           </w:pPr>
-          <w:hyperlink w:anchor="_Toc490048888" w:history="1">
+          <w:hyperlink w:anchor="_Toc490225911" w:history="1">
             <w:r>
               <w:rPr>
                 <w:rStyle w:val="Hyperlink"/>
@@ -1198,7 +1198,7 @@
                 <w:noProof/>
                 <w:webHidden/>
               </w:rPr>
-              <w:instrText xml:space="preserve"> PAGEREF _Toc490048888 \h </w:instrText>
+              <w:instrText xml:space="preserve"> PAGEREF _Toc490225911 \h </w:instrText>
             </w:r>
             <w:r>
               <w:rPr>
@@ -1242,7 +1242,7 @@
               <w:lang w:eastAsia="en-GB"/>
             </w:rPr>
           </w:pPr>
-          <w:hyperlink w:anchor="_Toc490048889" w:history="1">
+          <w:hyperlink w:anchor="_Toc490225912" w:history="1">
             <w:r>
               <w:rPr>
                 <w:rStyle w:val="Hyperlink"/>
@@ -1269,7 +1269,7 @@
                 <w:noProof/>
                 <w:webHidden/>
               </w:rPr>
-              <w:instrText xml:space="preserve"> PAGEREF _Toc490048889 \h </w:instrText>
+              <w:instrText xml:space="preserve"> PAGEREF _Toc490225912 \h </w:instrText>
             </w:r>
             <w:r>
               <w:rPr>
@@ -1313,7 +1313,7 @@
               <w:lang w:eastAsia="en-GB"/>
             </w:rPr>
           </w:pPr>
-          <w:hyperlink w:anchor="_Toc490048890" w:history="1">
+          <w:hyperlink w:anchor="_Toc490225913" w:history="1">
             <w:r>
               <w:rPr>
                 <w:rStyle w:val="Hyperlink"/>
@@ -1340,7 +1340,7 @@
                 <w:noProof/>
                 <w:webHidden/>
               </w:rPr>
-              <w:instrText xml:space="preserve"> PAGEREF _Toc490048890 \h </w:instrText>
+              <w:instrText xml:space="preserve"> PAGEREF _Toc490225913 \h </w:instrText>
             </w:r>
             <w:r>
               <w:rPr>
@@ -1384,7 +1384,7 @@
               <w:lang w:eastAsia="en-GB"/>
             </w:rPr>
           </w:pPr>
-          <w:hyperlink w:anchor="_Toc490048891" w:history="1">
+          <w:hyperlink w:anchor="_Toc490225914" w:history="1">
             <w:r>
               <w:rPr>
                 <w:rStyle w:val="Hyperlink"/>
@@ -1411,7 +1411,7 @@
                 <w:noProof/>
                 <w:webHidden/>
               </w:rPr>
-              <w:instrText xml:space="preserve"> PAGEREF _Toc490048891 \h </w:instrText>
+              <w:instrText xml:space="preserve"> PAGEREF _Toc490225914 \h </w:instrText>
             </w:r>
             <w:r>
               <w:rPr>
@@ -1455,7 +1455,7 @@
               <w:lang w:eastAsia="en-GB"/>
             </w:rPr>
           </w:pPr>
-          <w:hyperlink w:anchor="_Toc490048892" w:history="1">
+          <w:hyperlink w:anchor="_Toc490225915" w:history="1">
             <w:r>
               <w:rPr>
                 <w:rStyle w:val="Hyperlink"/>
@@ -1482,7 +1482,7 @@
                 <w:noProof/>
                 <w:webHidden/>
               </w:rPr>
-              <w:instrText xml:space="preserve"> PAGEREF _Toc490048892 \h </w:instrText>
+              <w:instrText xml:space="preserve"> PAGEREF _Toc490225915 \h </w:instrText>
             </w:r>
             <w:r>
               <w:rPr>
@@ -1502,7 +1502,7 @@
                 <w:noProof/>
                 <w:webHidden/>
               </w:rPr>
-              <w:t>16</w:t>
+              <w:t>18</w:t>
             </w:r>
             <w:r>
               <w:rPr>
@@ -1526,7 +1526,7 @@
               <w:lang w:eastAsia="en-GB"/>
             </w:rPr>
           </w:pPr>
-          <w:hyperlink w:anchor="_Toc490048893" w:history="1">
+          <w:hyperlink w:anchor="_Toc490225916" w:history="1">
             <w:r>
               <w:rPr>
                 <w:rStyle w:val="Hyperlink"/>
@@ -1553,7 +1553,7 @@
                 <w:noProof/>
                 <w:webHidden/>
               </w:rPr>
-              <w:instrText xml:space="preserve"> PAGEREF _Toc490048893 \h </w:instrText>
+              <w:instrText xml:space="preserve"> PAGEREF _Toc490225916 \h </w:instrText>
             </w:r>
             <w:r>
               <w:rPr>
@@ -1573,7 +1573,7 @@
                 <w:noProof/>
                 <w:webHidden/>
               </w:rPr>
-              <w:t>20</w:t>
+              <w:t>22</w:t>
             </w:r>
             <w:r>
               <w:rPr>
@@ -1597,7 +1597,7 @@
               <w:lang w:eastAsia="en-GB"/>
             </w:rPr>
           </w:pPr>
-          <w:hyperlink w:anchor="_Toc490048894" w:history="1">
+          <w:hyperlink w:anchor="_Toc490225917" w:history="1">
             <w:r>
               <w:rPr>
                 <w:rStyle w:val="Hyperlink"/>
@@ -1624,7 +1624,7 @@
                 <w:noProof/>
                 <w:webHidden/>
               </w:rPr>
-              <w:instrText xml:space="preserve"> PAGEREF _Toc490048894 \h </w:instrText>
+              <w:instrText xml:space="preserve"> PAGEREF _Toc490225917 \h </w:instrText>
             </w:r>
             <w:r>
               <w:rPr>
@@ -1644,7 +1644,7 @@
                 <w:noProof/>
                 <w:webHidden/>
               </w:rPr>
-              <w:t>22</w:t>
+              <w:t>24</w:t>
             </w:r>
             <w:r>
               <w:rPr>
@@ -1668,7 +1668,7 @@
               <w:lang w:eastAsia="en-GB"/>
             </w:rPr>
           </w:pPr>
-          <w:hyperlink w:anchor="_Toc490048895" w:history="1">
+          <w:hyperlink w:anchor="_Toc490225918" w:history="1">
             <w:r>
               <w:rPr>
                 <w:rStyle w:val="Hyperlink"/>
@@ -1695,7 +1695,7 @@
                 <w:noProof/>
                 <w:webHidden/>
               </w:rPr>
-              <w:instrText xml:space="preserve"> PAGEREF _Toc490048895 \h </w:instrText>
+              <w:instrText xml:space="preserve"> PAGEREF _Toc490225918 \h </w:instrText>
             </w:r>
             <w:r>
               <w:rPr>
@@ -1715,7 +1715,7 @@
                 <w:noProof/>
                 <w:webHidden/>
               </w:rPr>
-              <w:t>27</w:t>
+              <w:t>30</w:t>
             </w:r>
             <w:r>
               <w:rPr>
@@ -1739,7 +1739,7 @@
               <w:lang w:eastAsia="en-GB"/>
             </w:rPr>
           </w:pPr>
-          <w:hyperlink w:anchor="_Toc490048896" w:history="1">
+          <w:hyperlink w:anchor="_Toc490225919" w:history="1">
             <w:r>
               <w:rPr>
                 <w:rStyle w:val="Hyperlink"/>
@@ -1766,7 +1766,7 @@
                 <w:noProof/>
                 <w:webHidden/>
               </w:rPr>
-              <w:instrText xml:space="preserve"> PAGEREF _Toc490048896 \h </w:instrText>
+              <w:instrText xml:space="preserve"> PAGEREF _Toc490225919 \h </w:instrText>
             </w:r>
             <w:r>
               <w:rPr>
@@ -1786,7 +1786,78 @@
                 <w:noProof/>
                 <w:webHidden/>
               </w:rPr>
-              <w:t>27</w:t>
+              <w:t>30</w:t>
+            </w:r>
+            <w:r>
+              <w:rPr>
+                <w:noProof/>
+                <w:webHidden/>
+              </w:rPr>
+              <w:fldChar w:fldCharType="end"/>
+            </w:r>
+          </w:hyperlink>
+        </w:p>
+        <w:p>
+          <w:pPr>
+            <w:pStyle w:val="TOC2"/>
+            <w:tabs>
+              <w:tab w:val="right" w:leader="dot" w:pos="9016"/>
+            </w:tabs>
+            <w:rPr>
+              <w:noProof/>
+              <w:sz w:val="22"/>
+              <w:szCs w:val="22"/>
+              <w:lang w:eastAsia="en-GB"/>
+            </w:rPr>
+          </w:pPr>
+          <w:hyperlink w:anchor="_Toc490225920" w:history="1">
+            <w:r>
+              <w:rPr>
+                <w:rStyle w:val="Hyperlink"/>
+                <w:noProof/>
+              </w:rPr>
+              <w:t>Appendix B – current list of test queries from OPUS</w:t>
+            </w:r>
+            <w:r>
+              <w:rPr>
+                <w:noProof/>
+                <w:webHidden/>
+              </w:rPr>
+              <w:tab/>
+            </w:r>
+            <w:r>
+              <w:rPr>
+                <w:noProof/>
+                <w:webHidden/>
+              </w:rPr>
+              <w:fldChar w:fldCharType="begin"/>
+            </w:r>
+            <w:r>
+              <w:rPr>
+                <w:noProof/>
+                <w:webHidden/>
+              </w:rPr>
+              <w:instrText xml:space="preserve"> PAGEREF _Toc490225920 \h </w:instrText>
+            </w:r>
+            <w:r>
+              <w:rPr>
+                <w:noProof/>
+                <w:webHidden/>
+              </w:rPr>
+            </w:r>
+            <w:r>
+              <w:rPr>
+                <w:noProof/>
+                <w:webHidden/>
+              </w:rPr>
+              <w:fldChar w:fldCharType="separate"/>
+            </w:r>
+            <w:r>
+              <w:rPr>
+                <w:noProof/>
+                <w:webHidden/>
+              </w:rPr>
+              <w:t>31</w:t>
             </w:r>
             <w:r>
               <w:rPr>
@@ -1804,7 +1875,6 @@
               <w:bCs/>
               <w:noProof/>
             </w:rPr>
-            <w:lastRenderedPageBreak/>
             <w:fldChar w:fldCharType="end"/>
           </w:r>
         </w:p>
@@ -1828,7 +1898,7 @@
       <w:pPr>
         <w:pStyle w:val="Heading1"/>
       </w:pPr>
-      <w:bookmarkStart w:id="0" w:name="_Toc490048873"/>
+      <w:bookmarkStart w:id="0" w:name="_Toc490225896"/>
       <w:r>
         <w:rPr>
           <w:noProof/>
@@ -2269,7 +2339,7 @@
       <w:pPr>
         <w:pStyle w:val="Heading2"/>
       </w:pPr>
-      <w:bookmarkStart w:id="1" w:name="_Toc490048874"/>
+      <w:bookmarkStart w:id="1" w:name="_Toc490225897"/>
       <w:r>
         <w:t>Quick Usage</w:t>
       </w:r>
@@ -2674,7 +2744,7 @@
       <w:pPr>
         <w:pStyle w:val="Heading1"/>
       </w:pPr>
-      <w:bookmarkStart w:id="2" w:name="_Toc490048875"/>
+      <w:bookmarkStart w:id="2" w:name="_Toc490225898"/>
       <w:r>
         <w:lastRenderedPageBreak/>
         <w:t>Getting Started</w:t>
@@ -2727,20 +2797,19 @@
         <w:rPr>
           <w:rStyle w:val="SubtleEmphasis"/>
         </w:rPr>
-        <w:t>NOTE: Javadoc documentation is available through the repo.</w:t>
-      </w:r>
-    </w:p>
-    <w:p>
-      <w:pPr>
+        <w:t xml:space="preserve">NOTE: Javadoc documentation is </w:t>
+      </w:r>
+      <w:r>
         <w:rPr>
           <w:rStyle w:val="SubtleEmphasis"/>
         </w:rPr>
-      </w:pPr>
+        <w:t xml:space="preserve">also </w:t>
+      </w:r>
       <w:r>
         <w:rPr>
           <w:rStyle w:val="SubtleEmphasis"/>
         </w:rPr>
-        <w:t>NOTE: a .jar file is included within the repo that can be run from the command line.</w:t>
+        <w:t>available through the repo.</w:t>
       </w:r>
     </w:p>
     <w:p>
@@ -2749,12 +2818,31 @@
           <w:rStyle w:val="SubtleEmphasis"/>
         </w:rPr>
       </w:pPr>
+      <w:r>
+        <w:rPr>
+          <w:rStyle w:val="SubtleEmphasis"/>
+        </w:rPr>
+        <w:t>NOTE: a .JAR</w:t>
+      </w:r>
+      <w:r>
+        <w:rPr>
+          <w:rStyle w:val="SubtleEmphasis"/>
+        </w:rPr>
+        <w:t xml:space="preserve"> file is included within the repo that can be run from the command line.</w:t>
+      </w:r>
+    </w:p>
+    <w:p>
+      <w:pPr>
+        <w:rPr>
+          <w:rStyle w:val="SubtleEmphasis"/>
+        </w:rPr>
+      </w:pPr>
     </w:p>
     <w:p>
       <w:pPr>
         <w:pStyle w:val="Heading2"/>
       </w:pPr>
-      <w:bookmarkStart w:id="3" w:name="_Toc490048876"/>
+      <w:bookmarkStart w:id="3" w:name="_Toc490225899"/>
       <w:r>
         <w:t>Prerequisites</w:t>
       </w:r>
@@ -2828,29 +2916,6 @@
     </w:p>
     <w:p>
       <w:pPr>
-        <w:ind w:left="360"/>
-      </w:pPr>
-    </w:p>
-    <w:p>
-      <w:pPr>
-        <w:pStyle w:val="Heading2"/>
-      </w:pPr>
-      <w:bookmarkStart w:id="4" w:name="_Toc490048877"/>
-      <w:r>
-        <w:t>File System Preparation</w:t>
-      </w:r>
-      <w:bookmarkEnd w:id="4"/>
-    </w:p>
-    <w:p>
-      <w:r>
-        <w:t>The easiest way to use the tool is to create a new folder</w:t>
-      </w:r>
-      <w:r>
-        <w:t>, and to also create/add the following folders/files:</w:t>
-      </w:r>
-    </w:p>
-    <w:p>
-      <w:pPr>
         <w:pStyle w:val="ListParagraph"/>
         <w:numPr>
           <w:ilvl w:val="0"/>
@@ -2858,6 +2923,41 @@
         </w:numPr>
       </w:pPr>
       <w:r>
+        <w:t>For large databases, a relatively powerful machine and available disk space (additionally, as much RAM as possible)</w:t>
+      </w:r>
+    </w:p>
+    <w:p>
+      <w:pPr>
+        <w:ind w:left="360"/>
+      </w:pPr>
+    </w:p>
+    <w:p>
+      <w:pPr>
+        <w:pStyle w:val="Heading2"/>
+      </w:pPr>
+      <w:bookmarkStart w:id="4" w:name="_Toc490225900"/>
+      <w:r>
+        <w:t>File System Preparation</w:t>
+      </w:r>
+      <w:bookmarkEnd w:id="4"/>
+    </w:p>
+    <w:p>
+      <w:r>
+        <w:t>The easiest way to use the tool is to create a new folder</w:t>
+      </w:r>
+      <w:r>
+        <w:t>, and to also create/add the following folders/files:</w:t>
+      </w:r>
+    </w:p>
+    <w:p>
+      <w:pPr>
+        <w:pStyle w:val="ListParagraph"/>
+        <w:numPr>
+          <w:ilvl w:val="0"/>
+          <w:numId w:val="10"/>
+        </w:numPr>
+      </w:pPr>
+      <w:r>
         <w:t>A folder for workspace usage</w:t>
       </w:r>
     </w:p>
@@ -3008,6 +3108,9 @@
           <w:ilvl w:val="1"/>
           <w:numId w:val="10"/>
         </w:numPr>
+        <w:rPr>
+          <w:i/>
+        </w:rPr>
       </w:pPr>
       <w:r>
         <w:t xml:space="preserve">In Unix </w:t>
@@ -3019,10 +3122,10 @@
         <w:t xml:space="preserve"> this can usually be done by the command: </w:t>
       </w:r>
       <w:r>
-        <w:t xml:space="preserve">createdb </w:t>
-      </w:r>
-      <w:r>
-        <w:t>&lt;nameOfDB&gt;</w:t>
+        <w:rPr>
+          <w:i/>
+        </w:rPr>
+        <w:t>createdb &lt;nameOfDB&gt;</w:t>
       </w:r>
     </w:p>
     <w:p/>
@@ -3031,7 +3134,7 @@
         <w:pStyle w:val="Heading2"/>
       </w:pPr>
       <w:bookmarkStart w:id="5" w:name="_Ref489356740"/>
-      <w:bookmarkStart w:id="6" w:name="_Toc490048878"/>
+      <w:bookmarkStart w:id="6" w:name="_Toc490225901"/>
       <w:r>
         <w:t>Generating a dump file from a Neo4j database</w:t>
       </w:r>
@@ -3087,17 +3190,9 @@
     </w:p>
     <w:p>
       <w:pPr>
-        <w:rPr>
-          <w:rStyle w:val="SubtleEmphasis"/>
-          <w:i w:val="0"/>
-        </w:rPr>
-      </w:pPr>
-    </w:p>
-    <w:p>
-      <w:pPr>
         <w:pStyle w:val="Heading3"/>
       </w:pPr>
-      <w:bookmarkStart w:id="7" w:name="_Toc490048879"/>
+      <w:bookmarkStart w:id="7" w:name="_Toc490225902"/>
       <w:r>
         <w:lastRenderedPageBreak/>
         <w:t>Windows</w:t>
@@ -3120,7 +3215,7 @@
       <w:pPr>
         <w:pStyle w:val="Heading3"/>
       </w:pPr>
-      <w:bookmarkStart w:id="8" w:name="_Toc490048880"/>
+      <w:bookmarkStart w:id="8" w:name="_Toc490225903"/>
       <w:r>
         <w:t>Unix</w:t>
       </w:r>
@@ -3494,7 +3589,7 @@
         <w:pStyle w:val="Heading2"/>
       </w:pPr>
       <w:bookmarkStart w:id="9" w:name="_Ref489428447"/>
-      <w:bookmarkStart w:id="10" w:name="_Toc490048881"/>
+      <w:bookmarkStart w:id="10" w:name="_Toc490225904"/>
       <w:r>
         <w:t>Configuring the properties</w:t>
       </w:r>
@@ -4057,7 +4152,7 @@
         <w:pStyle w:val="Heading1"/>
       </w:pPr>
       <w:bookmarkStart w:id="11" w:name="_Ref489876231"/>
-      <w:bookmarkStart w:id="12" w:name="_Toc490048882"/>
+      <w:bookmarkStart w:id="12" w:name="_Toc490225905"/>
       <w:r>
         <w:lastRenderedPageBreak/>
         <w:t>Schema Conversion</w:t>
@@ -4084,7 +4179,7 @@
       <w:pPr>
         <w:pStyle w:val="Heading2"/>
       </w:pPr>
-      <w:bookmarkStart w:id="13" w:name="_Toc490048883"/>
+      <w:bookmarkStart w:id="13" w:name="_Toc490225906"/>
       <w:r>
         <w:t>Converting the graph database to a relational schema</w:t>
       </w:r>
@@ -4338,7 +4433,7 @@
         <w:pStyle w:val="Heading2"/>
       </w:pPr>
       <w:bookmarkStart w:id="14" w:name="_Ref489359116"/>
-      <w:bookmarkStart w:id="15" w:name="_Toc490048884"/>
+      <w:bookmarkStart w:id="15" w:name="_Toc490225907"/>
       <w:r>
         <w:t>Graph to relational – theory</w:t>
       </w:r>
@@ -4648,6 +4743,26 @@
       </w:tr>
     </w:tbl>
     <w:p/>
+    <w:p>
+      <w:pPr>
+        <w:rPr>
+          <w:rStyle w:val="SubtleEmphasis"/>
+          <w:i w:val="0"/>
+        </w:rPr>
+      </w:pPr>
+      <w:r>
+        <w:rPr>
+          <w:rStyle w:val="SubtleEmphasis"/>
+        </w:rPr>
+        <w:t>NOTE: the class PostgresConstants.java</w:t>
+      </w:r>
+      <w:r>
+        <w:rPr>
+          <w:rStyle w:val="SubtleEmphasis"/>
+        </w:rPr>
+        <w:t xml:space="preserve"> contains the list of additional materialised views and functions committed to the database during the schema conversion process.</w:t>
+      </w:r>
+    </w:p>
     <w:p>
       <w:r>
         <w:t xml:space="preserve">Figure 2 </w:t>
@@ -4764,7 +4879,7 @@
         <w:pStyle w:val="Heading2"/>
       </w:pPr>
       <w:bookmarkStart w:id="16" w:name="_Ref489876497"/>
-      <w:bookmarkStart w:id="17" w:name="_Toc490048885"/>
+      <w:bookmarkStart w:id="17" w:name="_Toc490225908"/>
       <w:r>
         <w:lastRenderedPageBreak/>
         <w:t>Metafiles created during schema conversion</w:t>
@@ -5274,7 +5389,7 @@
         <w:pStyle w:val="Heading1"/>
       </w:pPr>
       <w:bookmarkStart w:id="18" w:name="_Ref489428577"/>
-      <w:bookmarkStart w:id="19" w:name="_Toc490048886"/>
+      <w:bookmarkStart w:id="19" w:name="_Toc490225909"/>
       <w:r>
         <w:lastRenderedPageBreak/>
         <w:t>Translation of Queries</w:t>
@@ -5291,7 +5406,7 @@
       <w:pPr>
         <w:pStyle w:val="Heading2"/>
       </w:pPr>
-      <w:bookmarkStart w:id="20" w:name="_Toc490048887"/>
+      <w:bookmarkStart w:id="20" w:name="_Toc490225910"/>
       <w:r>
         <w:t>Usage</w:t>
       </w:r>
@@ -5888,7 +6003,7 @@
       <w:pPr>
         <w:pStyle w:val="Heading2"/>
       </w:pPr>
-      <w:bookmarkStart w:id="21" w:name="_Toc490048888"/>
+      <w:bookmarkStart w:id="21" w:name="_Toc490225911"/>
       <w:r>
         <w:t>Query Translation</w:t>
       </w:r>
@@ -5898,7 +6013,7 @@
       <w:pPr>
         <w:pStyle w:val="Heading3"/>
       </w:pPr>
-      <w:bookmarkStart w:id="22" w:name="_Toc490048889"/>
+      <w:bookmarkStart w:id="22" w:name="_Toc490225912"/>
       <w:r>
         <w:t>Tokenisation</w:t>
       </w:r>
@@ -6047,7 +6162,7 @@
       <w:pPr>
         <w:pStyle w:val="Heading3"/>
       </w:pPr>
-      <w:bookmarkStart w:id="23" w:name="_Toc490048890"/>
+      <w:bookmarkStart w:id="23" w:name="_Toc490225913"/>
       <w:r>
         <w:lastRenderedPageBreak/>
         <w:t>Intermediate Representation</w:t>
@@ -6086,24 +6201,136 @@
         <w:rPr>
           <w:i/>
         </w:rPr>
+        <w:instrText xml:space="preserve"> \* MERGEFORMAT </w:instrText>
       </w:r>
       <w:r>
         <w:rPr>
           <w:i/>
         </w:rPr>
+      </w:r>
+      <w:r>
+        <w:rPr>
+          <w:i/>
+        </w:rPr>
+        <w:fldChar w:fldCharType="separate"/>
+      </w:r>
+      <w:r>
+        <w:rPr>
+          <w:i/>
+        </w:rPr>
+        <w:t>Workflow through the code</w:t>
+      </w:r>
+      <w:r>
+        <w:rPr>
+          <w:i/>
+        </w:rPr>
+        <w:fldChar w:fldCharType="end"/>
+      </w:r>
+      <w:r>
+        <w:t xml:space="preserve"> for more detailed descriptions.</w:t>
+      </w:r>
+    </w:p>
+    <w:p/>
+    <w:p>
+      <w:pPr>
+        <w:pStyle w:val="Heading3"/>
+      </w:pPr>
+      <w:bookmarkStart w:id="24" w:name="_Toc490225914"/>
+      <w:r>
+        <w:t>Translation to SQL</w:t>
+      </w:r>
+      <w:bookmarkEnd w:id="24"/>
+    </w:p>
+    <w:p>
+      <w:r>
+        <w:t xml:space="preserve">Multiple different classes can be used to perform the translation to SQL. Likewise, if a new type of translation is needed, the </w:t>
+      </w:r>
+      <w:r>
+        <w:rPr>
+          <w:i/>
+        </w:rPr>
+        <w:t xml:space="preserve">AbstractConversion.java </w:t>
+      </w:r>
+      <w:r>
+        <w:t xml:space="preserve">and </w:t>
+      </w:r>
+      <w:r>
+        <w:rPr>
+          <w:i/>
+        </w:rPr>
+        <w:t>AbstractTranslation.java</w:t>
+      </w:r>
+      <w:r>
+        <w:t xml:space="preserve"> classes can be extended to suit.</w:t>
+      </w:r>
+    </w:p>
+    <w:p/>
+    <w:p>
+      <w:pPr>
+        <w:pStyle w:val="Heading4"/>
+      </w:pPr>
+      <w:bookmarkStart w:id="25" w:name="_Ref489603229"/>
+      <w:r>
+        <w:t>Dealing with Cypher lists</w:t>
+      </w:r>
+      <w:bookmarkEnd w:id="25"/>
+    </w:p>
+    <w:p>
+      <w:r>
+        <w:t xml:space="preserve">Lists in Cypher present one current challenge for the translation tool. Although the translation can be done, there is no current mechanism for detecting cleanly which keys of nodes/relationships may have type list. To solve this problem (and to possibly fix any issues encountered with lists), a blank file should be created (with a name such as </w:t>
+      </w:r>
+      <w:r>
+        <w:rPr>
+          <w:i/>
+        </w:rPr>
+        <w:t>lists.txt</w:t>
+      </w:r>
+      <w:r>
+        <w:t xml:space="preserve">). This file should then be referred to in the </w:t>
+      </w:r>
+      <w:r>
+        <w:rPr>
+          <w:i/>
+        </w:rPr>
+        <w:t xml:space="preserve">c2s_props.properties </w:t>
+      </w:r>
+      <w:r>
+        <w:t xml:space="preserve">file (see </w:t>
+      </w:r>
+      <w:r>
+        <w:rPr>
+          <w:i/>
+        </w:rPr>
+        <w:fldChar w:fldCharType="begin"/>
+      </w:r>
+      <w:r>
+        <w:rPr>
+          <w:i/>
+        </w:rPr>
+        <w:instrText xml:space="preserve"> REF _Ref489428447 \h </w:instrText>
+      </w:r>
+      <w:r>
+        <w:rPr>
+          <w:i/>
+        </w:rPr>
         <w:instrText xml:space="preserve"> \* MERGEFORMAT </w:instrText>
       </w:r>
       <w:r>
         <w:rPr>
           <w:i/>
         </w:rPr>
+      </w:r>
+      <w:r>
+        <w:rPr>
+          <w:i/>
+        </w:rPr>
         <w:fldChar w:fldCharType="separate"/>
       </w:r>
       <w:r>
         <w:rPr>
           <w:i/>
         </w:rPr>
-        <w:t>Workflow through the code</w:t>
+        <w:t>Configuring the properties</w:t>
       </w:r>
       <w:r>
         <w:rPr>
@@ -6112,168 +6339,1466 @@
         <w:fldChar w:fldCharType="end"/>
       </w:r>
       <w:r>
-        <w:t xml:space="preserve"> for more detailed descriptions.</w:t>
+        <w:t>).</w:t>
+      </w:r>
+    </w:p>
+    <w:p>
+      <w:r>
+        <w:t>The file should contain a list, separated by new lines, of each possible key in the graph that may contain a list. This will aid the translator in producing the correct result.</w:t>
       </w:r>
     </w:p>
     <w:p/>
     <w:p>
       <w:pPr>
-        <w:pStyle w:val="Heading3"/>
-      </w:pPr>
-      <w:bookmarkStart w:id="24" w:name="_Toc490048891"/>
-      <w:r>
-        <w:t>Translation to SQL</w:t>
-      </w:r>
-      <w:bookmarkEnd w:id="24"/>
-    </w:p>
-    <w:p>
-      <w:r>
-        <w:t xml:space="preserve">Multiple different classes can be used to perform the translation to SQL. Likewise, if a new type of translation is needed, the </w:t>
+        <w:pStyle w:val="Heading4"/>
+      </w:pPr>
+      <w:bookmarkStart w:id="26" w:name="_Ref490223807"/>
+      <w:r>
+        <w:t>Where Clauses</w:t>
+      </w:r>
+      <w:bookmarkEnd w:id="26"/>
+    </w:p>
+    <w:p>
+      <w:r>
+        <w:t xml:space="preserve">Where clauses are converted into properties of nodes/relationships. For example, if there is a Cypher clause, MATCH (n) WHERE n.a = 1 AND n.b = 2 RETURN n, then the translator tool associates the two </w:t>
+      </w:r>
+      <w:r>
+        <w:t>predicates to the node n. When the translation to SQL occurs, the properties of node n are then extracted and converted.</w:t>
+      </w:r>
+    </w:p>
+    <w:p>
+      <w:r>
+        <w:t>The WHERE clause is decoded in</w:t>
       </w:r>
       <w:r>
         <w:rPr>
           <w:i/>
         </w:rPr>
-        <w:t xml:space="preserve">AbstractConversion.java </w:t>
-      </w:r>
-      <w:r>
-        <w:t xml:space="preserve">and </w:t>
+        <w:t xml:space="preserve"> CypherTranslator.java</w:t>
+      </w:r>
+      <w:r>
+        <w:t xml:space="preserve">. The initial clause is separated into its individual parts (they will be separated by either AND/OR). A </w:t>
       </w:r>
       <w:r>
         <w:rPr>
           <w:i/>
         </w:rPr>
-        <w:t>AbstractTranslation.java</w:t>
-      </w:r>
-      <w:r>
-        <w:t xml:space="preserve"> classes can be extended to suit.</w:t>
+        <w:t>CypWhere</w:t>
+      </w:r>
+      <w:r>
+        <w:t xml:space="preserve"> object is then created for each component, to store: </w:t>
+      </w:r>
+    </w:p>
+    <w:p>
+      <w:pPr>
+        <w:pStyle w:val="ListParagraph"/>
+        <w:numPr>
+          <w:ilvl w:val="0"/>
+          <w:numId w:val="12"/>
+        </w:numPr>
+      </w:pPr>
+      <w:r>
+        <w:t>The position it appears in the clause (the indexing counting left to right)</w:t>
+      </w:r>
+    </w:p>
+    <w:p>
+      <w:pPr>
+        <w:pStyle w:val="ListParagraph"/>
+        <w:numPr>
+          <w:ilvl w:val="0"/>
+          <w:numId w:val="12"/>
+        </w:numPr>
+      </w:pPr>
+      <w:r>
+        <w:t>Any brackets that appear before or after the clause (to ensure consistent ordering later)</w:t>
+      </w:r>
+    </w:p>
+    <w:p>
+      <w:pPr>
+        <w:pStyle w:val="ListParagraph"/>
+        <w:numPr>
+          <w:ilvl w:val="0"/>
+          <w:numId w:val="12"/>
+        </w:numPr>
+      </w:pPr>
+      <w:r>
+        <w:t xml:space="preserve">The boolean operator </w:t>
+      </w:r>
+      <w:r>
+        <w:rPr>
+          <w:b/>
+        </w:rPr>
+        <w:t>that immediately follows it</w:t>
+      </w:r>
+    </w:p>
+    <w:p>
+      <w:r>
+        <w:t>Depending on what the clause itself is conveying, it is parsed accordingly. When it has been parsed, the properties and semantics need to be stored. As mentioned above, they are stored with the nodes/relationships that they belong with. For example, if the where clause says something like a.name = ‘me’, the properties and semantics of the clause will be stored with the node that has the id ‘a’ (assuming ‘a’ is of course a node and not a relationship).</w:t>
+      </w:r>
+    </w:p>
+    <w:p>
+      <w:r>
+        <w:t xml:space="preserve">The format of how it is stored with the nodes/relationships is initially quite confusing (and in all honesty a bit silly, could do with a refactor), but can be quickly described with this </w:t>
+      </w:r>
+      <w:r>
+        <w:t>guide</w:t>
+      </w:r>
+      <w:r>
+        <w:t>:</w:t>
       </w:r>
     </w:p>
     <w:p/>
+    <w:p/>
+    <w:p>
+      <w:pPr>
+        <w:rPr>
+          <w:b/>
+        </w:rPr>
+      </w:pPr>
+      <w:r>
+        <w:rPr>
+          <w:b/>
+        </w:rPr>
+        <w:lastRenderedPageBreak/>
+        <w:t xml:space="preserve">Original Cypher input: </w:t>
+      </w:r>
+    </w:p>
+    <w:p>
+      <w:pPr>
+        <w:ind w:firstLine="720"/>
+        <w:rPr>
+          <w:b/>
+        </w:rPr>
+      </w:pPr>
+      <w:r>
+        <w:rPr>
+          <w:i/>
+        </w:rPr>
+        <w:t>MATCH p=shortestPath((f {name:"omega"})-[*1..6]-&gt;(t:Meta)) RETURN count(t);</w:t>
+      </w:r>
+    </w:p>
+    <w:p>
+      <w:pPr>
+        <w:rPr>
+          <w:b/>
+        </w:rPr>
+      </w:pPr>
+      <w:r>
+        <w:rPr>
+          <w:b/>
+        </w:rPr>
+        <w:t xml:space="preserve">Property stored with node: </w:t>
+      </w:r>
+    </w:p>
+    <w:p>
+      <w:pPr>
+        <w:ind w:firstLine="720"/>
+        <w:rPr>
+          <w:i/>
+        </w:rPr>
+      </w:pPr>
+      <w:r>
+        <w:rPr>
+          <w:i/>
+        </w:rPr>
+        <w:t>[name="omega"]</w:t>
+      </w:r>
+    </w:p>
+    <w:p>
+      <w:pPr>
+        <w:pStyle w:val="ListParagraph"/>
+        <w:numPr>
+          <w:ilvl w:val="0"/>
+          <w:numId w:val="12"/>
+        </w:numPr>
+      </w:pPr>
+      <w:r>
+        <w:t>In this example, as the property is described within the node itself, the property is simple to understand and parse</w:t>
+      </w:r>
+    </w:p>
+    <w:p>
+      <w:pPr>
+        <w:pBdr>
+          <w:bottom w:val="single" w:sz="6" w:space="1" w:color="auto"/>
+        </w:pBdr>
+      </w:pPr>
+    </w:p>
+    <w:p/>
+    <w:p>
+      <w:pPr>
+        <w:rPr>
+          <w:b/>
+        </w:rPr>
+      </w:pPr>
+      <w:r>
+        <w:rPr>
+          <w:b/>
+        </w:rPr>
+        <w:t xml:space="preserve">Original Cypher input: </w:t>
+      </w:r>
+    </w:p>
+    <w:p>
+      <w:pPr>
+        <w:ind w:firstLine="720"/>
+        <w:rPr>
+          <w:i/>
+        </w:rPr>
+      </w:pPr>
+      <w:r>
+        <w:rPr>
+          <w:i/>
+        </w:rPr>
+        <w:t>MATCH (a:Meta) WHERE a.sys_time &lt; 0 RETURN count(a);</w:t>
+      </w:r>
+    </w:p>
+    <w:p>
+      <w:pPr>
+        <w:rPr>
+          <w:b/>
+        </w:rPr>
+      </w:pPr>
+      <w:r>
+        <w:rPr>
+          <w:b/>
+        </w:rPr>
+        <w:t xml:space="preserve">Property stored with node: </w:t>
+      </w:r>
+    </w:p>
+    <w:p>
+      <w:pPr>
+        <w:ind w:firstLine="720"/>
+      </w:pPr>
+      <w:r>
+        <w:rPr>
+          <w:i/>
+        </w:rPr>
+        <w:t>[sys_time="p1null@null$lt#0#tl"]</w:t>
+      </w:r>
+    </w:p>
+    <w:p>
+      <w:pPr>
+        <w:pStyle w:val="ListParagraph"/>
+        <w:numPr>
+          <w:ilvl w:val="0"/>
+          <w:numId w:val="12"/>
+        </w:numPr>
+      </w:pPr>
+      <w:r>
+        <w:t>Already, the syntax looks very different, but can be broken down easily</w:t>
+      </w:r>
+    </w:p>
+    <w:p>
+      <w:pPr>
+        <w:pStyle w:val="ListParagraph"/>
+        <w:numPr>
+          <w:ilvl w:val="0"/>
+          <w:numId w:val="12"/>
+        </w:numPr>
+      </w:pPr>
+      <w:r>
+        <w:t xml:space="preserve">‘p1’ denotes that the component </w:t>
+      </w:r>
+      <w:r>
+        <w:rPr>
+          <w:i/>
+        </w:rPr>
+        <w:t>a.sys_time &lt; 0</w:t>
+      </w:r>
+      <w:r>
+        <w:t xml:space="preserve"> is in the first position of the clause (in fact, in this example, it is the only component)</w:t>
+      </w:r>
+    </w:p>
+    <w:p>
+      <w:pPr>
+        <w:pStyle w:val="ListParagraph"/>
+        <w:numPr>
+          <w:ilvl w:val="0"/>
+          <w:numId w:val="12"/>
+        </w:numPr>
+      </w:pPr>
+      <w:r>
+        <w:t>The ‘null’ before the @ symbol means there is no boolean operator (such as AND or OR) that follows this component</w:t>
+      </w:r>
+    </w:p>
+    <w:p>
+      <w:pPr>
+        <w:pStyle w:val="ListParagraph"/>
+        <w:numPr>
+          <w:ilvl w:val="0"/>
+          <w:numId w:val="12"/>
+        </w:numPr>
+      </w:pPr>
+      <w:r>
+        <w:t>The ‘null’ after the @ symbol means that the component is not associated with any bracketing</w:t>
+      </w:r>
+    </w:p>
+    <w:p>
+      <w:pPr>
+        <w:pStyle w:val="ListParagraph"/>
+        <w:numPr>
+          <w:ilvl w:val="0"/>
+          <w:numId w:val="12"/>
+        </w:numPr>
+      </w:pPr>
+      <w:r>
+        <w:t>The value after the $ sign, ‘</w:t>
+      </w:r>
+      <w:r>
+        <w:rPr>
+          <w:i/>
+        </w:rPr>
+        <w:t>lt#0#tl</w:t>
+      </w:r>
+      <w:r>
+        <w:rPr>
+          <w:i/>
+        </w:rPr>
+        <w:t>’ described the predicate itself:</w:t>
+      </w:r>
+    </w:p>
+    <w:p>
+      <w:pPr>
+        <w:pStyle w:val="ListParagraph"/>
+        <w:numPr>
+          <w:ilvl w:val="1"/>
+          <w:numId w:val="12"/>
+        </w:numPr>
+      </w:pPr>
+      <w:r>
+        <w:rPr>
+          <w:i/>
+        </w:rPr>
+        <w:t>‘lt’ is the code for the &lt; symbol, whilst the operand 0 is contained within the # symbols</w:t>
+      </w:r>
+    </w:p>
+    <w:p>
+      <w:pPr>
+        <w:pBdr>
+          <w:bottom w:val="single" w:sz="6" w:space="1" w:color="auto"/>
+        </w:pBdr>
+      </w:pPr>
+    </w:p>
+    <w:p/>
+    <w:p>
+      <w:pPr>
+        <w:rPr>
+          <w:b/>
+        </w:rPr>
+      </w:pPr>
+      <w:r>
+        <w:rPr>
+          <w:b/>
+        </w:rPr>
+        <w:t xml:space="preserve">Original Cypher input: </w:t>
+      </w:r>
+    </w:p>
+    <w:p>
+      <w:pPr>
+        <w:ind w:left="720"/>
+        <w:rPr>
+          <w:i/>
+        </w:rPr>
+      </w:pPr>
+      <w:r>
+        <w:rPr>
+          <w:i/>
+        </w:rPr>
+        <w:t>MATCH (a) WHERE a.node_id &lt; 345 OR ((a.node_id &gt; 800 AND 'Process' in labels(a)) OR a.node_id = 983) RETURN count(a);</w:t>
+      </w:r>
+    </w:p>
+    <w:p>
+      <w:pPr>
+        <w:rPr>
+          <w:i/>
+        </w:rPr>
+      </w:pPr>
+      <w:r>
+        <w:rPr>
+          <w:b/>
+        </w:rPr>
+        <w:t xml:space="preserve">Property stored with node: </w:t>
+      </w:r>
+    </w:p>
+    <w:p>
+      <w:pPr>
+        <w:pStyle w:val="ListParagraph"/>
+        <w:rPr>
+          <w:i/>
+        </w:rPr>
+      </w:pPr>
+      <w:r>
+        <w:rPr>
+          <w:i/>
+        </w:rPr>
+        <w:t>[node_id="p1or@null$lt#345#tl~p2and@(($gt#800#tg~p4null@)$eq#983#qe", label="p3or@)$eq#process#qe"]</w:t>
+      </w:r>
+    </w:p>
+    <w:p>
+      <w:pPr>
+        <w:pStyle w:val="ListParagraph"/>
+        <w:rPr>
+          <w:i/>
+        </w:rPr>
+      </w:pPr>
+    </w:p>
+    <w:p>
+      <w:pPr>
+        <w:pStyle w:val="ListParagraph"/>
+        <w:numPr>
+          <w:ilvl w:val="0"/>
+          <w:numId w:val="12"/>
+        </w:numPr>
+      </w:pPr>
+      <w:r>
+        <w:t>In this case, two fields of the node have properties associated with them</w:t>
+      </w:r>
+    </w:p>
+    <w:p>
+      <w:pPr>
+        <w:pStyle w:val="ListParagraph"/>
+        <w:numPr>
+          <w:ilvl w:val="0"/>
+          <w:numId w:val="12"/>
+        </w:numPr>
+      </w:pPr>
+      <w:r>
+        <w:t>When multiple properties apply to one field, the ~ symbol separates the individual components that will be translated</w:t>
+      </w:r>
+    </w:p>
+    <w:p>
+      <w:pPr>
+        <w:pStyle w:val="ListParagraph"/>
+        <w:numPr>
+          <w:ilvl w:val="0"/>
+          <w:numId w:val="12"/>
+        </w:numPr>
+      </w:pPr>
+      <w:r>
+        <w:t xml:space="preserve">When brackets are involved (notice in the original Cypher input the 2 left brackets before </w:t>
+      </w:r>
+      <w:r>
+        <w:rPr>
+          <w:i/>
+        </w:rPr>
+        <w:t>a.node_id &gt; 800</w:t>
+      </w:r>
+      <w:r>
+        <w:t>), these are stored after the @ symbol (in their literal form)</w:t>
+      </w:r>
+    </w:p>
+    <w:p>
+      <w:pPr>
+        <w:pStyle w:val="ListParagraph"/>
+        <w:numPr>
+          <w:ilvl w:val="1"/>
+          <w:numId w:val="12"/>
+        </w:numPr>
+      </w:pPr>
+      <w:r>
+        <w:t xml:space="preserve">Extra care has to be taken in the code in the case of functions such as </w:t>
+      </w:r>
+      <w:r>
+        <w:rPr>
+          <w:i/>
+        </w:rPr>
+        <w:t>labels(a)</w:t>
+      </w:r>
+      <w:r>
+        <w:t xml:space="preserve"> at the end of a component (only one bracket should be recorded and not two)</w:t>
+      </w:r>
+    </w:p>
+    <w:p/>
+    <w:tbl>
+      <w:tblPr>
+        <w:tblStyle w:val="PlainTable4"/>
+        <w:tblW w:w="0" w:type="auto"/>
+        <w:tblLook w:val="04A0" w:firstRow="1" w:lastRow="0" w:firstColumn="1" w:lastColumn="0" w:noHBand="0" w:noVBand="1"/>
+      </w:tblPr>
+      <w:tblGrid>
+        <w:gridCol w:w="1785"/>
+        <w:gridCol w:w="7241"/>
+      </w:tblGrid>
+      <w:tr>
+        <w:trPr>
+          <w:cnfStyle w:val="100000000000" w:firstRow="1" w:lastRow="0" w:firstColumn="0" w:lastColumn="0" w:oddVBand="0" w:evenVBand="0" w:oddHBand="0" w:evenHBand="0" w:firstRowFirstColumn="0" w:firstRowLastColumn="0" w:lastRowFirstColumn="0" w:lastRowLastColumn="0"/>
+        </w:trPr>
+        <w:tc>
+          <w:tcPr>
+            <w:cnfStyle w:val="001000000000" w:firstRow="0" w:lastRow="0" w:firstColumn="1" w:lastColumn="0" w:oddVBand="0" w:evenVBand="0" w:oddHBand="0" w:evenHBand="0" w:firstRowFirstColumn="0" w:firstRowLastColumn="0" w:lastRowFirstColumn="0" w:lastRowLastColumn="0"/>
+            <w:tcW w:w="0" w:type="auto"/>
+          </w:tcPr>
+          <w:p>
+            <w:pPr>
+              <w:rPr>
+                <w:sz w:val="24"/>
+              </w:rPr>
+            </w:pPr>
+            <w:r>
+              <w:rPr>
+                <w:sz w:val="24"/>
+              </w:rPr>
+              <w:lastRenderedPageBreak/>
+              <w:t>Where Code</w:t>
+            </w:r>
+          </w:p>
+        </w:tc>
+        <w:tc>
+          <w:tcPr>
+            <w:tcW w:w="0" w:type="auto"/>
+          </w:tcPr>
+          <w:p>
+            <w:pPr>
+              <w:cnfStyle w:val="100000000000" w:firstRow="1" w:lastRow="0" w:firstColumn="0" w:lastColumn="0" w:oddVBand="0" w:evenVBand="0" w:oddHBand="0" w:evenHBand="0" w:firstRowFirstColumn="0" w:firstRowLastColumn="0" w:lastRowFirstColumn="0" w:lastRowLastColumn="0"/>
+              <w:rPr>
+                <w:sz w:val="24"/>
+              </w:rPr>
+            </w:pPr>
+            <w:r>
+              <w:rPr>
+                <w:sz w:val="24"/>
+              </w:rPr>
+              <w:t>Description</w:t>
+            </w:r>
+          </w:p>
+        </w:tc>
+      </w:tr>
+      <w:tr>
+        <w:trPr>
+          <w:cnfStyle w:val="000000100000" w:firstRow="0" w:lastRow="0" w:firstColumn="0" w:lastColumn="0" w:oddVBand="0" w:evenVBand="0" w:oddHBand="1" w:evenHBand="0" w:firstRowFirstColumn="0" w:firstRowLastColumn="0" w:lastRowFirstColumn="0" w:lastRowLastColumn="0"/>
+        </w:trPr>
+        <w:tc>
+          <w:tcPr>
+            <w:cnfStyle w:val="001000000000" w:firstRow="0" w:lastRow="0" w:firstColumn="1" w:lastColumn="0" w:oddVBand="0" w:evenVBand="0" w:oddHBand="0" w:evenHBand="0" w:firstRowFirstColumn="0" w:firstRowLastColumn="0" w:lastRowFirstColumn="0" w:lastRowLastColumn="0"/>
+            <w:tcW w:w="0" w:type="auto"/>
+          </w:tcPr>
+          <w:p>
+            <w:pPr>
+              <w:rPr>
+                <w:b w:val="0"/>
+                <w:i/>
+              </w:rPr>
+            </w:pPr>
+            <w:r>
+              <w:rPr>
+                <w:b w:val="0"/>
+                <w:i/>
+              </w:rPr>
+              <w:t>eq#...#qe</w:t>
+            </w:r>
+          </w:p>
+        </w:tc>
+        <w:tc>
+          <w:tcPr>
+            <w:tcW w:w="0" w:type="auto"/>
+          </w:tcPr>
+          <w:p>
+            <w:pPr>
+              <w:cnfStyle w:val="000000100000" w:firstRow="0" w:lastRow="0" w:firstColumn="0" w:lastColumn="0" w:oddVBand="0" w:evenVBand="0" w:oddHBand="1" w:evenHBand="0" w:firstRowFirstColumn="0" w:firstRowLastColumn="0" w:lastRowFirstColumn="0" w:lastRowLastColumn="0"/>
+            </w:pPr>
+            <w:r>
+              <w:t xml:space="preserve">Equality: WHERE </w:t>
+            </w:r>
+            <w:r>
+              <w:rPr>
+                <w:i/>
+              </w:rPr>
+              <w:t>idA</w:t>
+            </w:r>
+            <w:r>
+              <w:t>.</w:t>
+            </w:r>
+            <w:r>
+              <w:rPr>
+                <w:i/>
+              </w:rPr>
+              <w:t>property</w:t>
+            </w:r>
+            <w:r>
+              <w:t xml:space="preserve"> = </w:t>
+            </w:r>
+            <w:r>
+              <w:rPr>
+                <w:i/>
+              </w:rPr>
+              <w:t>someValue</w:t>
+            </w:r>
+          </w:p>
+          <w:p>
+            <w:pPr>
+              <w:cnfStyle w:val="000000100000" w:firstRow="0" w:lastRow="0" w:firstColumn="0" w:lastColumn="0" w:oddVBand="0" w:evenVBand="0" w:oddHBand="1" w:evenHBand="0" w:firstRowFirstColumn="0" w:firstRowLastColumn="0" w:lastRowFirstColumn="0" w:lastRowLastColumn="0"/>
+            </w:pPr>
+          </w:p>
+        </w:tc>
+      </w:tr>
+      <w:tr>
+        <w:tc>
+          <w:tcPr>
+            <w:cnfStyle w:val="001000000000" w:firstRow="0" w:lastRow="0" w:firstColumn="1" w:lastColumn="0" w:oddVBand="0" w:evenVBand="0" w:oddHBand="0" w:evenHBand="0" w:firstRowFirstColumn="0" w:firstRowLastColumn="0" w:lastRowFirstColumn="0" w:lastRowLastColumn="0"/>
+            <w:tcW w:w="0" w:type="auto"/>
+          </w:tcPr>
+          <w:p>
+            <w:pPr>
+              <w:rPr>
+                <w:b w:val="0"/>
+                <w:i/>
+              </w:rPr>
+            </w:pPr>
+            <w:r>
+              <w:rPr>
+                <w:b w:val="0"/>
+                <w:i/>
+              </w:rPr>
+              <w:t>ne#...#ne</w:t>
+            </w:r>
+          </w:p>
+        </w:tc>
+        <w:tc>
+          <w:tcPr>
+            <w:tcW w:w="0" w:type="auto"/>
+          </w:tcPr>
+          <w:p>
+            <w:pPr>
+              <w:cnfStyle w:val="000000000000" w:firstRow="0" w:lastRow="0" w:firstColumn="0" w:lastColumn="0" w:oddVBand="0" w:evenVBand="0" w:oddHBand="0" w:evenHBand="0" w:firstRowFirstColumn="0" w:firstRowLastColumn="0" w:lastRowFirstColumn="0" w:lastRowLastColumn="0"/>
+            </w:pPr>
+            <w:r>
+              <w:t xml:space="preserve">Not equal to: </w:t>
+            </w:r>
+            <w:r>
+              <w:t xml:space="preserve">WHERE </w:t>
+            </w:r>
+            <w:r>
+              <w:rPr>
+                <w:i/>
+              </w:rPr>
+              <w:t>idA</w:t>
+            </w:r>
+            <w:r>
+              <w:t>.</w:t>
+            </w:r>
+            <w:r>
+              <w:rPr>
+                <w:i/>
+              </w:rPr>
+              <w:t>property</w:t>
+            </w:r>
+            <w:r>
+              <w:t xml:space="preserve"> &lt;&gt;</w:t>
+            </w:r>
+            <w:r>
+              <w:t xml:space="preserve"> </w:t>
+            </w:r>
+            <w:r>
+              <w:rPr>
+                <w:i/>
+              </w:rPr>
+              <w:t>someValue</w:t>
+            </w:r>
+          </w:p>
+          <w:p>
+            <w:pPr>
+              <w:cnfStyle w:val="000000000000" w:firstRow="0" w:lastRow="0" w:firstColumn="0" w:lastColumn="0" w:oddVBand="0" w:evenVBand="0" w:oddHBand="0" w:evenHBand="0" w:firstRowFirstColumn="0" w:firstRowLastColumn="0" w:lastRowFirstColumn="0" w:lastRowLastColumn="0"/>
+            </w:pPr>
+          </w:p>
+        </w:tc>
+      </w:tr>
+      <w:tr>
+        <w:trPr>
+          <w:cnfStyle w:val="000000100000" w:firstRow="0" w:lastRow="0" w:firstColumn="0" w:lastColumn="0" w:oddVBand="0" w:evenVBand="0" w:oddHBand="1" w:evenHBand="0" w:firstRowFirstColumn="0" w:firstRowLastColumn="0" w:lastRowFirstColumn="0" w:lastRowLastColumn="0"/>
+        </w:trPr>
+        <w:tc>
+          <w:tcPr>
+            <w:cnfStyle w:val="001000000000" w:firstRow="0" w:lastRow="0" w:firstColumn="1" w:lastColumn="0" w:oddVBand="0" w:evenVBand="0" w:oddHBand="0" w:evenHBand="0" w:firstRowFirstColumn="0" w:firstRowLastColumn="0" w:lastRowFirstColumn="0" w:lastRowLastColumn="0"/>
+            <w:tcW w:w="0" w:type="auto"/>
+          </w:tcPr>
+          <w:p>
+            <w:pPr>
+              <w:rPr>
+                <w:b w:val="0"/>
+                <w:i/>
+              </w:rPr>
+            </w:pPr>
+            <w:r>
+              <w:rPr>
+                <w:b w:val="0"/>
+                <w:i/>
+              </w:rPr>
+              <w:t>lt#...#tl</w:t>
+            </w:r>
+          </w:p>
+        </w:tc>
+        <w:tc>
+          <w:tcPr>
+            <w:tcW w:w="0" w:type="auto"/>
+          </w:tcPr>
+          <w:p>
+            <w:pPr>
+              <w:cnfStyle w:val="000000100000" w:firstRow="0" w:lastRow="0" w:firstColumn="0" w:lastColumn="0" w:oddVBand="0" w:evenVBand="0" w:oddHBand="1" w:evenHBand="0" w:firstRowFirstColumn="0" w:firstRowLastColumn="0" w:lastRowFirstColumn="0" w:lastRowLastColumn="0"/>
+              <w:rPr>
+                <w:i/>
+              </w:rPr>
+            </w:pPr>
+            <w:r>
+              <w:t xml:space="preserve">Less than: </w:t>
+            </w:r>
+            <w:r>
+              <w:t xml:space="preserve">WHERE </w:t>
+            </w:r>
+            <w:r>
+              <w:rPr>
+                <w:i/>
+              </w:rPr>
+              <w:t>idA</w:t>
+            </w:r>
+            <w:r>
+              <w:t>.</w:t>
+            </w:r>
+            <w:r>
+              <w:rPr>
+                <w:i/>
+              </w:rPr>
+              <w:t>property</w:t>
+            </w:r>
+            <w:r>
+              <w:t xml:space="preserve"> &lt;</w:t>
+            </w:r>
+            <w:r>
+              <w:t xml:space="preserve"> </w:t>
+            </w:r>
+            <w:r>
+              <w:rPr>
+                <w:i/>
+              </w:rPr>
+              <w:t>someValue</w:t>
+            </w:r>
+          </w:p>
+          <w:p>
+            <w:pPr>
+              <w:cnfStyle w:val="000000100000" w:firstRow="0" w:lastRow="0" w:firstColumn="0" w:lastColumn="0" w:oddVBand="0" w:evenVBand="0" w:oddHBand="1" w:evenHBand="0" w:firstRowFirstColumn="0" w:firstRowLastColumn="0" w:lastRowFirstColumn="0" w:lastRowLastColumn="0"/>
+            </w:pPr>
+          </w:p>
+        </w:tc>
+      </w:tr>
+      <w:tr>
+        <w:tc>
+          <w:tcPr>
+            <w:cnfStyle w:val="001000000000" w:firstRow="0" w:lastRow="0" w:firstColumn="1" w:lastColumn="0" w:oddVBand="0" w:evenVBand="0" w:oddHBand="0" w:evenHBand="0" w:firstRowFirstColumn="0" w:firstRowLastColumn="0" w:lastRowFirstColumn="0" w:lastRowLastColumn="0"/>
+            <w:tcW w:w="0" w:type="auto"/>
+          </w:tcPr>
+          <w:p>
+            <w:pPr>
+              <w:rPr>
+                <w:b w:val="0"/>
+                <w:i/>
+              </w:rPr>
+            </w:pPr>
+            <w:r>
+              <w:rPr>
+                <w:b w:val="0"/>
+                <w:i/>
+              </w:rPr>
+              <w:t>gt#...#tg</w:t>
+            </w:r>
+          </w:p>
+        </w:tc>
+        <w:tc>
+          <w:tcPr>
+            <w:tcW w:w="0" w:type="auto"/>
+          </w:tcPr>
+          <w:p>
+            <w:pPr>
+              <w:cnfStyle w:val="000000000000" w:firstRow="0" w:lastRow="0" w:firstColumn="0" w:lastColumn="0" w:oddVBand="0" w:evenVBand="0" w:oddHBand="0" w:evenHBand="0" w:firstRowFirstColumn="0" w:firstRowLastColumn="0" w:lastRowFirstColumn="0" w:lastRowLastColumn="0"/>
+              <w:rPr>
+                <w:i/>
+              </w:rPr>
+            </w:pPr>
+            <w:r>
+              <w:t>Greater</w:t>
+            </w:r>
+            <w:r>
+              <w:t xml:space="preserve"> than: WHERE </w:t>
+            </w:r>
+            <w:r>
+              <w:rPr>
+                <w:i/>
+              </w:rPr>
+              <w:t>idA</w:t>
+            </w:r>
+            <w:r>
+              <w:t>.</w:t>
+            </w:r>
+            <w:r>
+              <w:rPr>
+                <w:i/>
+              </w:rPr>
+              <w:t>property</w:t>
+            </w:r>
+            <w:r>
+              <w:t xml:space="preserve"> &gt;</w:t>
+            </w:r>
+            <w:r>
+              <w:t xml:space="preserve"> </w:t>
+            </w:r>
+            <w:r>
+              <w:rPr>
+                <w:i/>
+              </w:rPr>
+              <w:t>someValue</w:t>
+            </w:r>
+          </w:p>
+          <w:p>
+            <w:pPr>
+              <w:cnfStyle w:val="000000000000" w:firstRow="0" w:lastRow="0" w:firstColumn="0" w:lastColumn="0" w:oddVBand="0" w:evenVBand="0" w:oddHBand="0" w:evenHBand="0" w:firstRowFirstColumn="0" w:firstRowLastColumn="0" w:lastRowFirstColumn="0" w:lastRowLastColumn="0"/>
+            </w:pPr>
+          </w:p>
+        </w:tc>
+      </w:tr>
+      <w:tr>
+        <w:trPr>
+          <w:cnfStyle w:val="000000100000" w:firstRow="0" w:lastRow="0" w:firstColumn="0" w:lastColumn="0" w:oddVBand="0" w:evenVBand="0" w:oddHBand="1" w:evenHBand="0" w:firstRowFirstColumn="0" w:firstRowLastColumn="0" w:lastRowFirstColumn="0" w:lastRowLastColumn="0"/>
+        </w:trPr>
+        <w:tc>
+          <w:tcPr>
+            <w:cnfStyle w:val="001000000000" w:firstRow="0" w:lastRow="0" w:firstColumn="1" w:lastColumn="0" w:oddVBand="0" w:evenVBand="0" w:oddHBand="0" w:evenHBand="0" w:firstRowFirstColumn="0" w:firstRowLastColumn="0" w:lastRowFirstColumn="0" w:lastRowLastColumn="0"/>
+            <w:tcW w:w="0" w:type="auto"/>
+          </w:tcPr>
+          <w:p>
+            <w:pPr>
+              <w:rPr>
+                <w:b w:val="0"/>
+                <w:i/>
+              </w:rPr>
+            </w:pPr>
+            <w:r>
+              <w:rPr>
+                <w:b w:val="0"/>
+                <w:i/>
+              </w:rPr>
+              <w:t>le#...#e</w:t>
+            </w:r>
+            <w:r>
+              <w:rPr>
+                <w:b w:val="0"/>
+                <w:i/>
+              </w:rPr>
+              <w:t>l</w:t>
+            </w:r>
+          </w:p>
+        </w:tc>
+        <w:tc>
+          <w:tcPr>
+            <w:tcW w:w="0" w:type="auto"/>
+          </w:tcPr>
+          <w:p>
+            <w:pPr>
+              <w:cnfStyle w:val="000000100000" w:firstRow="0" w:lastRow="0" w:firstColumn="0" w:lastColumn="0" w:oddVBand="0" w:evenVBand="0" w:oddHBand="1" w:evenHBand="0" w:firstRowFirstColumn="0" w:firstRowLastColumn="0" w:lastRowFirstColumn="0" w:lastRowLastColumn="0"/>
+              <w:rPr>
+                <w:i/>
+              </w:rPr>
+            </w:pPr>
+            <w:r>
+              <w:t>Less than</w:t>
+            </w:r>
+            <w:r>
+              <w:t xml:space="preserve"> or equal to</w:t>
+            </w:r>
+            <w:r>
+              <w:t xml:space="preserve">: WHERE </w:t>
+            </w:r>
+            <w:r>
+              <w:rPr>
+                <w:i/>
+              </w:rPr>
+              <w:t>idA</w:t>
+            </w:r>
+            <w:r>
+              <w:t>.</w:t>
+            </w:r>
+            <w:r>
+              <w:rPr>
+                <w:i/>
+              </w:rPr>
+              <w:t>property</w:t>
+            </w:r>
+            <w:r>
+              <w:t xml:space="preserve"> &lt;</w:t>
+            </w:r>
+            <w:r>
+              <w:t>=</w:t>
+            </w:r>
+            <w:r>
+              <w:t xml:space="preserve"> </w:t>
+            </w:r>
+            <w:r>
+              <w:rPr>
+                <w:i/>
+              </w:rPr>
+              <w:t>someValue</w:t>
+            </w:r>
+          </w:p>
+          <w:p>
+            <w:pPr>
+              <w:cnfStyle w:val="000000100000" w:firstRow="0" w:lastRow="0" w:firstColumn="0" w:lastColumn="0" w:oddVBand="0" w:evenVBand="0" w:oddHBand="1" w:evenHBand="0" w:firstRowFirstColumn="0" w:firstRowLastColumn="0" w:lastRowFirstColumn="0" w:lastRowLastColumn="0"/>
+            </w:pPr>
+          </w:p>
+        </w:tc>
+      </w:tr>
+      <w:tr>
+        <w:tc>
+          <w:tcPr>
+            <w:cnfStyle w:val="001000000000" w:firstRow="0" w:lastRow="0" w:firstColumn="1" w:lastColumn="0" w:oddVBand="0" w:evenVBand="0" w:oddHBand="0" w:evenHBand="0" w:firstRowFirstColumn="0" w:firstRowLastColumn="0" w:lastRowFirstColumn="0" w:lastRowLastColumn="0"/>
+            <w:tcW w:w="0" w:type="auto"/>
+          </w:tcPr>
+          <w:p>
+            <w:pPr>
+              <w:rPr>
+                <w:b w:val="0"/>
+                <w:i/>
+              </w:rPr>
+            </w:pPr>
+            <w:r>
+              <w:rPr>
+                <w:b w:val="0"/>
+                <w:i/>
+              </w:rPr>
+              <w:t>ge#...#eg</w:t>
+            </w:r>
+          </w:p>
+        </w:tc>
+        <w:tc>
+          <w:tcPr>
+            <w:tcW w:w="0" w:type="auto"/>
+          </w:tcPr>
+          <w:p>
+            <w:pPr>
+              <w:cnfStyle w:val="000000000000" w:firstRow="0" w:lastRow="0" w:firstColumn="0" w:lastColumn="0" w:oddVBand="0" w:evenVBand="0" w:oddHBand="0" w:evenHBand="0" w:firstRowFirstColumn="0" w:firstRowLastColumn="0" w:lastRowFirstColumn="0" w:lastRowLastColumn="0"/>
+              <w:rPr>
+                <w:i/>
+              </w:rPr>
+            </w:pPr>
+            <w:r>
+              <w:t>Greater</w:t>
+            </w:r>
+            <w:r>
+              <w:t xml:space="preserve"> than</w:t>
+            </w:r>
+            <w:r>
+              <w:t xml:space="preserve"> or equal to</w:t>
+            </w:r>
+            <w:r>
+              <w:t xml:space="preserve">: WHERE </w:t>
+            </w:r>
+            <w:r>
+              <w:rPr>
+                <w:i/>
+              </w:rPr>
+              <w:t>idA</w:t>
+            </w:r>
+            <w:r>
+              <w:t>.</w:t>
+            </w:r>
+            <w:r>
+              <w:rPr>
+                <w:i/>
+              </w:rPr>
+              <w:t>property</w:t>
+            </w:r>
+            <w:r>
+              <w:t xml:space="preserve"> &gt;=</w:t>
+            </w:r>
+            <w:r>
+              <w:t xml:space="preserve"> </w:t>
+            </w:r>
+            <w:r>
+              <w:rPr>
+                <w:i/>
+              </w:rPr>
+              <w:t>someValue</w:t>
+            </w:r>
+          </w:p>
+          <w:p>
+            <w:pPr>
+              <w:cnfStyle w:val="000000000000" w:firstRow="0" w:lastRow="0" w:firstColumn="0" w:lastColumn="0" w:oddVBand="0" w:evenVBand="0" w:oddHBand="0" w:evenHBand="0" w:firstRowFirstColumn="0" w:firstRowLastColumn="0" w:lastRowFirstColumn="0" w:lastRowLastColumn="0"/>
+            </w:pPr>
+          </w:p>
+        </w:tc>
+      </w:tr>
+      <w:tr>
+        <w:trPr>
+          <w:cnfStyle w:val="000000100000" w:firstRow="0" w:lastRow="0" w:firstColumn="0" w:lastColumn="0" w:oddVBand="0" w:evenVBand="0" w:oddHBand="1" w:evenHBand="0" w:firstRowFirstColumn="0" w:firstRowLastColumn="0" w:lastRowFirstColumn="0" w:lastRowLastColumn="0"/>
+        </w:trPr>
+        <w:tc>
+          <w:tcPr>
+            <w:cnfStyle w:val="001000000000" w:firstRow="0" w:lastRow="0" w:firstColumn="1" w:lastColumn="0" w:oddVBand="0" w:evenVBand="0" w:oddHBand="0" w:evenHBand="0" w:firstRowFirstColumn="0" w:firstRowLastColumn="0" w:lastRowFirstColumn="0" w:lastRowLastColumn="0"/>
+            <w:tcW w:w="0" w:type="auto"/>
+          </w:tcPr>
+          <w:p>
+            <w:pPr>
+              <w:rPr>
+                <w:b w:val="0"/>
+                <w:i/>
+              </w:rPr>
+            </w:pPr>
+            <w:r>
+              <w:rPr>
+                <w:b w:val="0"/>
+                <w:i/>
+              </w:rPr>
+              <w:t>ex#...#xe</w:t>
+            </w:r>
+          </w:p>
+        </w:tc>
+        <w:tc>
+          <w:tcPr>
+            <w:tcW w:w="0" w:type="auto"/>
+          </w:tcPr>
+          <w:p>
+            <w:pPr>
+              <w:cnfStyle w:val="000000100000" w:firstRow="0" w:lastRow="0" w:firstColumn="0" w:lastColumn="0" w:oddVBand="0" w:evenVBand="0" w:oddHBand="1" w:evenHBand="0" w:firstRowFirstColumn="0" w:firstRowLastColumn="0" w:lastRowFirstColumn="0" w:lastRowLastColumn="0"/>
+            </w:pPr>
+            <w:r>
+              <w:t>Exists function: WHERE exists(</w:t>
+            </w:r>
+            <w:r>
+              <w:rPr>
+                <w:i/>
+              </w:rPr>
+              <w:t>idA.property</w:t>
+            </w:r>
+            <w:r>
+              <w:t>)</w:t>
+            </w:r>
+          </w:p>
+          <w:p>
+            <w:pPr>
+              <w:cnfStyle w:val="000000100000" w:firstRow="0" w:lastRow="0" w:firstColumn="0" w:lastColumn="0" w:oddVBand="0" w:evenVBand="0" w:oddHBand="1" w:evenHBand="0" w:firstRowFirstColumn="0" w:firstRowLastColumn="0" w:lastRowFirstColumn="0" w:lastRowLastColumn="0"/>
+            </w:pPr>
+          </w:p>
+        </w:tc>
+      </w:tr>
+      <w:tr>
+        <w:tc>
+          <w:tcPr>
+            <w:cnfStyle w:val="001000000000" w:firstRow="0" w:lastRow="0" w:firstColumn="1" w:lastColumn="0" w:oddVBand="0" w:evenVBand="0" w:oddHBand="0" w:evenHBand="0" w:firstRowFirstColumn="0" w:firstRowLastColumn="0" w:lastRowFirstColumn="0" w:lastRowLastColumn="0"/>
+            <w:tcW w:w="0" w:type="auto"/>
+          </w:tcPr>
+          <w:p>
+            <w:pPr>
+              <w:rPr>
+                <w:b w:val="0"/>
+                <w:i/>
+              </w:rPr>
+            </w:pPr>
+            <w:r>
+              <w:rPr>
+                <w:b w:val="0"/>
+                <w:i/>
+              </w:rPr>
+              <w:t>nx#...#xn</w:t>
+            </w:r>
+          </w:p>
+        </w:tc>
+        <w:tc>
+          <w:tcPr>
+            <w:tcW w:w="0" w:type="auto"/>
+          </w:tcPr>
+          <w:p>
+            <w:pPr>
+              <w:cnfStyle w:val="000000000000" w:firstRow="0" w:lastRow="0" w:firstColumn="0" w:lastColumn="0" w:oddVBand="0" w:evenVBand="0" w:oddHBand="0" w:evenHBand="0" w:firstRowFirstColumn="0" w:firstRowLastColumn="0" w:lastRowFirstColumn="0" w:lastRowLastColumn="0"/>
+            </w:pPr>
+            <w:r>
+              <w:t xml:space="preserve">Exists function: WHERE </w:t>
+            </w:r>
+            <w:r>
+              <w:t xml:space="preserve">not </w:t>
+            </w:r>
+            <w:r>
+              <w:t>exists(</w:t>
+            </w:r>
+            <w:r>
+              <w:rPr>
+                <w:i/>
+              </w:rPr>
+              <w:t>idA.property</w:t>
+            </w:r>
+            <w:r>
+              <w:t>)</w:t>
+            </w:r>
+          </w:p>
+          <w:p>
+            <w:pPr>
+              <w:cnfStyle w:val="000000000000" w:firstRow="0" w:lastRow="0" w:firstColumn="0" w:lastColumn="0" w:oddVBand="0" w:evenVBand="0" w:oddHBand="0" w:evenHBand="0" w:firstRowFirstColumn="0" w:firstRowLastColumn="0" w:lastRowFirstColumn="0" w:lastRowLastColumn="0"/>
+            </w:pPr>
+          </w:p>
+        </w:tc>
+      </w:tr>
+      <w:tr>
+        <w:trPr>
+          <w:cnfStyle w:val="000000100000" w:firstRow="0" w:lastRow="0" w:firstColumn="0" w:lastColumn="0" w:oddVBand="0" w:evenVBand="0" w:oddHBand="1" w:evenHBand="0" w:firstRowFirstColumn="0" w:firstRowLastColumn="0" w:lastRowFirstColumn="0" w:lastRowLastColumn="0"/>
+        </w:trPr>
+        <w:tc>
+          <w:tcPr>
+            <w:cnfStyle w:val="001000000000" w:firstRow="0" w:lastRow="0" w:firstColumn="1" w:lastColumn="0" w:oddVBand="0" w:evenVBand="0" w:oddHBand="0" w:evenHBand="0" w:firstRowFirstColumn="0" w:firstRowLastColumn="0" w:lastRowFirstColumn="0" w:lastRowLastColumn="0"/>
+            <w:tcW w:w="0" w:type="auto"/>
+          </w:tcPr>
+          <w:p>
+            <w:pPr>
+              <w:rPr>
+                <w:b w:val="0"/>
+                <w:i/>
+              </w:rPr>
+            </w:pPr>
+            <w:r>
+              <w:rPr>
+                <w:b w:val="0"/>
+                <w:i/>
+              </w:rPr>
+              <w:t>in#...#ni</w:t>
+            </w:r>
+          </w:p>
+        </w:tc>
+        <w:tc>
+          <w:tcPr>
+            <w:tcW w:w="0" w:type="auto"/>
+          </w:tcPr>
+          <w:p>
+            <w:pPr>
+              <w:cnfStyle w:val="000000100000" w:firstRow="0" w:lastRow="0" w:firstColumn="0" w:lastColumn="0" w:oddVBand="0" w:evenVBand="0" w:oddHBand="1" w:evenHBand="0" w:firstRowFirstColumn="0" w:firstRowLastColumn="0" w:lastRowFirstColumn="0" w:lastRowLastColumn="0"/>
+            </w:pPr>
+            <w:r>
+              <w:t>IN</w:t>
+            </w:r>
+            <w:r>
+              <w:t xml:space="preserve">: WHERE </w:t>
+            </w:r>
+            <w:r>
+              <w:t>‘</w:t>
+            </w:r>
+            <w:r>
+              <w:rPr>
+                <w:i/>
+              </w:rPr>
+              <w:t>someLabel</w:t>
+            </w:r>
+            <w:r>
+              <w:t>’ in labels(</w:t>
+            </w:r>
+            <w:r>
+              <w:rPr>
+                <w:i/>
+              </w:rPr>
+              <w:t>idA</w:t>
+            </w:r>
+            <w:r>
+              <w:t>)</w:t>
+            </w:r>
+          </w:p>
+          <w:p>
+            <w:pPr>
+              <w:cnfStyle w:val="000000100000" w:firstRow="0" w:lastRow="0" w:firstColumn="0" w:lastColumn="0" w:oddVBand="0" w:evenVBand="0" w:oddHBand="1" w:evenHBand="0" w:firstRowFirstColumn="0" w:firstRowLastColumn="0" w:lastRowFirstColumn="0" w:lastRowLastColumn="0"/>
+            </w:pPr>
+          </w:p>
+        </w:tc>
+      </w:tr>
+      <w:tr>
+        <w:tc>
+          <w:tcPr>
+            <w:cnfStyle w:val="001000000000" w:firstRow="0" w:lastRow="0" w:firstColumn="1" w:lastColumn="0" w:oddVBand="0" w:evenVBand="0" w:oddHBand="0" w:evenHBand="0" w:firstRowFirstColumn="0" w:firstRowLastColumn="0" w:lastRowFirstColumn="0" w:lastRowLastColumn="0"/>
+            <w:tcW w:w="0" w:type="auto"/>
+          </w:tcPr>
+          <w:p>
+            <w:pPr>
+              <w:rPr>
+                <w:b w:val="0"/>
+                <w:i/>
+              </w:rPr>
+            </w:pPr>
+            <w:r>
+              <w:rPr>
+                <w:b w:val="0"/>
+                <w:i/>
+              </w:rPr>
+              <w:t>anyin#...#niyna</w:t>
+            </w:r>
+          </w:p>
+        </w:tc>
+        <w:tc>
+          <w:tcPr>
+            <w:tcW w:w="0" w:type="auto"/>
+          </w:tcPr>
+          <w:p>
+            <w:pPr>
+              <w:cnfStyle w:val="000000000000" w:firstRow="0" w:lastRow="0" w:firstColumn="0" w:lastColumn="0" w:oddVBand="0" w:evenVBand="0" w:oddHBand="0" w:evenHBand="0" w:firstRowFirstColumn="0" w:firstRowLastColumn="0" w:lastRowFirstColumn="0" w:lastRowLastColumn="0"/>
+            </w:pPr>
+            <w:r>
+              <w:t>Any (where IN is also used)</w:t>
+            </w:r>
+            <w:r>
+              <w:t xml:space="preserve">: WHERE </w:t>
+            </w:r>
+            <w:r>
+              <w:t>any(</w:t>
+            </w:r>
+            <w:r>
+              <w:rPr>
+                <w:i/>
+              </w:rPr>
+              <w:t>var</w:t>
+            </w:r>
+            <w:r>
+              <w:t xml:space="preserve"> IN </w:t>
+            </w:r>
+            <w:r>
+              <w:rPr>
+                <w:i/>
+              </w:rPr>
+              <w:t>idA.property</w:t>
+            </w:r>
+            <w:r>
+              <w:t xml:space="preserve"> WHERE </w:t>
+            </w:r>
+            <w:r>
+              <w:rPr>
+                <w:i/>
+              </w:rPr>
+              <w:t>var</w:t>
+            </w:r>
+            <w:r>
+              <w:t xml:space="preserve"> IN [</w:t>
+            </w:r>
+            <w:r>
+              <w:rPr>
+                <w:i/>
+              </w:rPr>
+              <w:t>someList</w:t>
+            </w:r>
+            <w:r>
+              <w:t>]</w:t>
+            </w:r>
+          </w:p>
+          <w:p>
+            <w:pPr>
+              <w:cnfStyle w:val="000000000000" w:firstRow="0" w:lastRow="0" w:firstColumn="0" w:lastColumn="0" w:oddVBand="0" w:evenVBand="0" w:oddHBand="0" w:evenHBand="0" w:firstRowFirstColumn="0" w:firstRowLastColumn="0" w:lastRowFirstColumn="0" w:lastRowLastColumn="0"/>
+            </w:pPr>
+          </w:p>
+        </w:tc>
+      </w:tr>
+      <w:tr>
+        <w:trPr>
+          <w:cnfStyle w:val="000000100000" w:firstRow="0" w:lastRow="0" w:firstColumn="0" w:lastColumn="0" w:oddVBand="0" w:evenVBand="0" w:oddHBand="1" w:evenHBand="0" w:firstRowFirstColumn="0" w:firstRowLastColumn="0" w:lastRowFirstColumn="0" w:lastRowLastColumn="0"/>
+        </w:trPr>
+        <w:tc>
+          <w:tcPr>
+            <w:cnfStyle w:val="001000000000" w:firstRow="0" w:lastRow="0" w:firstColumn="1" w:lastColumn="0" w:oddVBand="0" w:evenVBand="0" w:oddHBand="0" w:evenHBand="0" w:firstRowFirstColumn="0" w:firstRowLastColumn="0" w:lastRowFirstColumn="0" w:lastRowLastColumn="0"/>
+            <w:tcW w:w="0" w:type="auto"/>
+          </w:tcPr>
+          <w:p>
+            <w:pPr>
+              <w:rPr>
+                <w:b w:val="0"/>
+                <w:i/>
+              </w:rPr>
+            </w:pPr>
+            <w:r>
+              <w:rPr>
+                <w:b w:val="0"/>
+                <w:i/>
+              </w:rPr>
+              <w:t>anyeq#...#qeyna</w:t>
+            </w:r>
+          </w:p>
+        </w:tc>
+        <w:tc>
+          <w:tcPr>
+            <w:tcW w:w="0" w:type="auto"/>
+          </w:tcPr>
+          <w:p>
+            <w:pPr>
+              <w:cnfStyle w:val="000000100000" w:firstRow="0" w:lastRow="0" w:firstColumn="0" w:lastColumn="0" w:oddVBand="0" w:evenVBand="0" w:oddHBand="1" w:evenHBand="0" w:firstRowFirstColumn="0" w:firstRowLastColumn="0" w:lastRowFirstColumn="0" w:lastRowLastColumn="0"/>
+            </w:pPr>
+            <w:r>
+              <w:t>Any (where = is also used)</w:t>
+            </w:r>
+            <w:r>
+              <w:t xml:space="preserve">: </w:t>
+            </w:r>
+            <w:r>
+              <w:t>WHERE any(</w:t>
+            </w:r>
+            <w:r>
+              <w:rPr>
+                <w:i/>
+              </w:rPr>
+              <w:t>var</w:t>
+            </w:r>
+            <w:r>
+              <w:t xml:space="preserve"> IN </w:t>
+            </w:r>
+            <w:r>
+              <w:rPr>
+                <w:i/>
+              </w:rPr>
+              <w:t>idA.property</w:t>
+            </w:r>
+            <w:r>
+              <w:t xml:space="preserve"> WHERE </w:t>
+            </w:r>
+            <w:r>
+              <w:rPr>
+                <w:i/>
+              </w:rPr>
+              <w:t>var</w:t>
+            </w:r>
+            <w:r>
+              <w:t xml:space="preserve"> = </w:t>
+            </w:r>
+            <w:r>
+              <w:rPr>
+                <w:i/>
+              </w:rPr>
+              <w:t>someValue</w:t>
+            </w:r>
+          </w:p>
+          <w:p>
+            <w:pPr>
+              <w:cnfStyle w:val="000000100000" w:firstRow="0" w:lastRow="0" w:firstColumn="0" w:lastColumn="0" w:oddVBand="0" w:evenVBand="0" w:oddHBand="1" w:evenHBand="0" w:firstRowFirstColumn="0" w:firstRowLastColumn="0" w:lastRowFirstColumn="0" w:lastRowLastColumn="0"/>
+            </w:pPr>
+          </w:p>
+        </w:tc>
+      </w:tr>
+      <w:tr>
+        <w:tc>
+          <w:tcPr>
+            <w:cnfStyle w:val="001000000000" w:firstRow="0" w:lastRow="0" w:firstColumn="1" w:lastColumn="0" w:oddVBand="0" w:evenVBand="0" w:oddHBand="0" w:evenHBand="0" w:firstRowFirstColumn="0" w:firstRowLastColumn="0" w:lastRowFirstColumn="0" w:lastRowLastColumn="0"/>
+            <w:tcW w:w="0" w:type="auto"/>
+          </w:tcPr>
+          <w:p>
+            <w:pPr>
+              <w:rPr>
+                <w:b w:val="0"/>
+                <w:i/>
+              </w:rPr>
+            </w:pPr>
+            <w:r>
+              <w:rPr>
+                <w:b w:val="0"/>
+                <w:i/>
+              </w:rPr>
+              <w:t>isn#...#nsi</w:t>
+            </w:r>
+          </w:p>
+        </w:tc>
+        <w:tc>
+          <w:tcPr>
+            <w:tcW w:w="0" w:type="auto"/>
+          </w:tcPr>
+          <w:p>
+            <w:pPr>
+              <w:cnfStyle w:val="000000000000" w:firstRow="0" w:lastRow="0" w:firstColumn="0" w:lastColumn="0" w:oddVBand="0" w:evenVBand="0" w:oddHBand="0" w:evenHBand="0" w:firstRowFirstColumn="0" w:firstRowLastColumn="0" w:lastRowFirstColumn="0" w:lastRowLastColumn="0"/>
+            </w:pPr>
+            <w:r>
+              <w:t xml:space="preserve">IS NULL: WHERE </w:t>
+            </w:r>
+            <w:r>
+              <w:rPr>
+                <w:i/>
+              </w:rPr>
+              <w:t xml:space="preserve">idA.proeprty </w:t>
+            </w:r>
+            <w:r>
+              <w:t>IS NULL</w:t>
+            </w:r>
+          </w:p>
+          <w:p>
+            <w:pPr>
+              <w:cnfStyle w:val="000000000000" w:firstRow="0" w:lastRow="0" w:firstColumn="0" w:lastColumn="0" w:oddVBand="0" w:evenVBand="0" w:oddHBand="0" w:evenHBand="0" w:firstRowFirstColumn="0" w:firstRowLastColumn="0" w:lastRowFirstColumn="0" w:lastRowLastColumn="0"/>
+            </w:pPr>
+          </w:p>
+        </w:tc>
+      </w:tr>
+      <w:tr>
+        <w:trPr>
+          <w:cnfStyle w:val="000000100000" w:firstRow="0" w:lastRow="0" w:firstColumn="0" w:lastColumn="0" w:oddVBand="0" w:evenVBand="0" w:oddHBand="1" w:evenHBand="0" w:firstRowFirstColumn="0" w:firstRowLastColumn="0" w:lastRowFirstColumn="0" w:lastRowLastColumn="0"/>
+        </w:trPr>
+        <w:tc>
+          <w:tcPr>
+            <w:cnfStyle w:val="001000000000" w:firstRow="0" w:lastRow="0" w:firstColumn="1" w:lastColumn="0" w:oddVBand="0" w:evenVBand="0" w:oddHBand="0" w:evenHBand="0" w:firstRowFirstColumn="0" w:firstRowLastColumn="0" w:lastRowFirstColumn="0" w:lastRowLastColumn="0"/>
+            <w:tcW w:w="0" w:type="auto"/>
+          </w:tcPr>
+          <w:p>
+            <w:pPr>
+              <w:rPr>
+                <w:b w:val="0"/>
+                <w:i/>
+              </w:rPr>
+            </w:pPr>
+            <w:r>
+              <w:rPr>
+                <w:b w:val="0"/>
+                <w:i/>
+              </w:rPr>
+              <w:t>non</w:t>
+            </w:r>
+            <w:r>
+              <w:rPr>
+                <w:b w:val="0"/>
+                <w:i/>
+              </w:rPr>
+              <w:t>#...#</w:t>
+            </w:r>
+            <w:r>
+              <w:rPr>
+                <w:b w:val="0"/>
+                <w:i/>
+              </w:rPr>
+              <w:t>non</w:t>
+            </w:r>
+          </w:p>
+        </w:tc>
+        <w:tc>
+          <w:tcPr>
+            <w:tcW w:w="0" w:type="auto"/>
+          </w:tcPr>
+          <w:p>
+            <w:pPr>
+              <w:cnfStyle w:val="000000100000" w:firstRow="0" w:lastRow="0" w:firstColumn="0" w:lastColumn="0" w:oddVBand="0" w:evenVBand="0" w:oddHBand="1" w:evenHBand="0" w:firstRowFirstColumn="0" w:firstRowLastColumn="0" w:lastRowFirstColumn="0" w:lastRowLastColumn="0"/>
+            </w:pPr>
+            <w:r>
+              <w:t xml:space="preserve">IS NOT NULL: WHERE </w:t>
+            </w:r>
+            <w:r>
+              <w:rPr>
+                <w:i/>
+              </w:rPr>
+              <w:t>idA.property</w:t>
+            </w:r>
+            <w:r>
+              <w:t xml:space="preserve"> IS NOT NULL</w:t>
+            </w:r>
+          </w:p>
+          <w:p>
+            <w:pPr>
+              <w:cnfStyle w:val="000000100000" w:firstRow="0" w:lastRow="0" w:firstColumn="0" w:lastColumn="0" w:oddVBand="0" w:evenVBand="0" w:oddHBand="1" w:evenHBand="0" w:firstRowFirstColumn="0" w:firstRowLastColumn="0" w:lastRowFirstColumn="0" w:lastRowLastColumn="0"/>
+            </w:pPr>
+          </w:p>
+        </w:tc>
+      </w:tr>
+    </w:tbl>
+    <w:p/>
+    <w:p/>
     <w:p>
       <w:pPr>
         <w:pStyle w:val="Heading4"/>
       </w:pPr>
-      <w:bookmarkStart w:id="25" w:name="_Ref489603229"/>
-      <w:r>
-        <w:t>Dealing with Cypher lists</w:t>
-      </w:r>
-      <w:bookmarkEnd w:id="25"/>
-    </w:p>
-    <w:p>
-      <w:r>
-        <w:t xml:space="preserve">Lists in Cypher present one current challenge for the translation tool. Although the translation can be done, there is no current mechanism for detecting cleanly which keys of nodes/relationships may have type list. To solve this problem (and to possibly fix any issues encountered with lists), a blank file should be created (with a name such as </w:t>
-      </w:r>
-      <w:r>
-        <w:rPr>
-          <w:i/>
-        </w:rPr>
-        <w:t>lists.txt</w:t>
-      </w:r>
-      <w:r>
-        <w:t xml:space="preserve">). This file should then be referred to in the </w:t>
-      </w:r>
-      <w:r>
-        <w:rPr>
-          <w:i/>
-        </w:rPr>
-        <w:t xml:space="preserve">c2s_props.properties </w:t>
-      </w:r>
-      <w:r>
-        <w:t xml:space="preserve">file (see </w:t>
-      </w:r>
-      <w:r>
-        <w:rPr>
-          <w:i/>
-        </w:rPr>
-        <w:fldChar w:fldCharType="begin"/>
-      </w:r>
-      <w:r>
-        <w:rPr>
-          <w:i/>
-        </w:rPr>
-        <w:instrText xml:space="preserve"> REF _Ref489428447 \h </w:instrText>
-      </w:r>
-      <w:r>
-        <w:rPr>
-          <w:i/>
-        </w:rPr>
-        <w:instrText xml:space="preserve"> \* MERGEFORMAT </w:instrText>
-      </w:r>
-      <w:r>
-        <w:rPr>
-          <w:i/>
-        </w:rPr>
-      </w:r>
-      <w:r>
-        <w:rPr>
-          <w:i/>
-        </w:rPr>
-        <w:fldChar w:fldCharType="separate"/>
-      </w:r>
-      <w:r>
-        <w:rPr>
-          <w:i/>
-        </w:rPr>
-        <w:t>Configuring the properties</w:t>
-      </w:r>
-      <w:r>
-        <w:rPr>
-          <w:i/>
-        </w:rPr>
-        <w:fldChar w:fldCharType="end"/>
-      </w:r>
-      <w:r>
-        <w:t>).</w:t>
-      </w:r>
-    </w:p>
-    <w:p>
-      <w:r>
-        <w:t>The file should contain a list, separated by new lines, of each possible key in the graph that may contain a list. This will aid the translator in producing the correct result.</w:t>
-      </w:r>
-    </w:p>
-    <w:p/>
-    <w:p>
-      <w:pPr>
-        <w:pStyle w:val="Heading4"/>
-      </w:pPr>
-      <w:r>
-        <w:t>Where Clauses</w:t>
-      </w:r>
-    </w:p>
-    <w:p>
-      <w:r>
-        <w:t xml:space="preserve">Where clauses are converted into properties of nodes/relationships. For example, if there is a Cypher clause, MATCH (n) WHERE n.a = 1 AND n.b = 2 RETURN n, then the translator tool associates the two </w:t>
-      </w:r>
-      <w:r>
-        <w:t>predicates to the node n. When the translation to SQL occurs, the properties of node n are then extracted and converted.</w:t>
-      </w:r>
-    </w:p>
-    <w:p>
-      <w:r>
-        <w:t xml:space="preserve">Whilst this leads to better object orientated code, the semantics of the query are broken in cases where the clause becomes long and mixes multiple operators (such as AND, OR, and NOT). The tool also does not currently handle brackets in where clauses. </w:t>
-      </w:r>
-    </w:p>
-    <w:p>
-      <w:r>
-        <w:t>This lack of total support for all types of where clauses may sound damaging, but it will mostly just require altering the SQL after the tool has completed to correctly add the brackets in the right places.</w:t>
-      </w:r>
-    </w:p>
-    <w:p/>
-    <w:p>
-      <w:pPr>
-        <w:pStyle w:val="Heading4"/>
-      </w:pPr>
-      <w:bookmarkStart w:id="26" w:name="_Ref490042841"/>
-      <w:bookmarkStart w:id="27" w:name="_Ref490042879"/>
+      <w:bookmarkStart w:id="27" w:name="_Ref490042841"/>
+      <w:bookmarkStart w:id="28" w:name="_Ref490042879"/>
       <w:r>
         <w:t xml:space="preserve">Iterate </w:t>
       </w:r>
-      <w:bookmarkEnd w:id="26"/>
+      <w:bookmarkEnd w:id="27"/>
       <w:r>
         <w:t>Semantics</w:t>
       </w:r>
-      <w:bookmarkEnd w:id="27"/>
+      <w:bookmarkEnd w:id="28"/>
     </w:p>
     <w:p>
       <w:r>
@@ -6290,6 +7815,11 @@
       </w:r>
     </w:p>
     <w:p>
+      <w:pPr>
+        <w:pBdr>
+          <w:bottom w:val="single" w:sz="6" w:space="1" w:color="auto"/>
+        </w:pBdr>
+      </w:pPr>
       <w:r>
         <w:t>To make the extension simple, it was important to define the syntax in a clear and distinct manner, as demonstrated</w:t>
       </w:r>
@@ -6298,6 +7828,13 @@
       </w:r>
     </w:p>
     <w:p>
+      <w:pPr>
+        <w:pBdr>
+          <w:bottom w:val="single" w:sz="6" w:space="1" w:color="auto"/>
+        </w:pBdr>
+      </w:pPr>
+    </w:p>
+    <w:p>
       <w:r>
         <w:rPr>
           <w:b/>
@@ -6319,7 +7856,6 @@
         <w:rPr>
           <w:b/>
         </w:rPr>
-        <w:lastRenderedPageBreak/>
         <w:t>LOOP</w:t>
       </w:r>
       <w:r>
@@ -6345,6 +7881,11 @@
       </w:r>
     </w:p>
     <w:p>
+      <w:pPr>
+        <w:pBdr>
+          <w:bottom w:val="single" w:sz="6" w:space="1" w:color="auto"/>
+        </w:pBdr>
+      </w:pPr>
       <w:r>
         <w:t>RETURN n.host</w:t>
       </w:r>
@@ -6418,6 +7959,7 @@
         </w:numPr>
       </w:pPr>
       <w:r>
+        <w:lastRenderedPageBreak/>
         <w:t xml:space="preserve">(1) </w:t>
       </w:r>
       <w:r>
@@ -6682,6 +8224,13 @@
       </w:r>
     </w:p>
     <w:p>
+      <w:pPr>
+        <w:pBdr>
+          <w:bottom w:val="single" w:sz="6" w:space="1" w:color="auto"/>
+        </w:pBdr>
+      </w:pPr>
+    </w:p>
+    <w:p>
       <w:r>
         <w:rPr>
           <w:b/>
@@ -6722,10 +8271,16 @@
       </w:r>
     </w:p>
     <w:p>
+      <w:pPr>
+        <w:pBdr>
+          <w:bottom w:val="single" w:sz="6" w:space="1" w:color="auto"/>
+        </w:pBdr>
+      </w:pPr>
       <w:r>
         <w:t>RETURN n.uid;</w:t>
       </w:r>
     </w:p>
+    <w:p/>
     <w:p>
       <w:r>
         <w:t>This will execute on Postgres when translated to SQL, and will produce the following result:</w:t>
@@ -6785,7 +8340,6 @@
           </w:tcPr>
           <w:p>
             <w:r>
-              <w:lastRenderedPageBreak/>
               <w:t>10</w:t>
             </w:r>
           </w:p>
@@ -6847,6 +8401,7 @@
     </w:p>
     <w:p>
       <w:r>
+        <w:lastRenderedPageBreak/>
         <w:t>In comp</w:t>
       </w:r>
       <w:r>
@@ -6893,9 +8448,21 @@
       </w:r>
     </w:p>
     <w:p>
+      <w:pPr>
+        <w:pBdr>
+          <w:bottom w:val="single" w:sz="6" w:space="1" w:color="auto"/>
+        </w:pBdr>
+      </w:pPr>
       <w:r>
         <w:t>SQL equivalent of the Cypher above:</w:t>
       </w:r>
+    </w:p>
+    <w:p>
+      <w:pPr>
+        <w:pBdr>
+          <w:bottom w:val="single" w:sz="6" w:space="1" w:color="auto"/>
+        </w:pBdr>
+      </w:pPr>
     </w:p>
     <w:p>
       <w:pPr>
@@ -7224,10 +8791,18 @@
     <w:p>
       <w:pPr>
         <w:pStyle w:val="NoSpacing"/>
+        <w:pBdr>
+          <w:bottom w:val="single" w:sz="6" w:space="1" w:color="auto"/>
+        </w:pBdr>
       </w:pPr>
       <w:r>
         <w:t>SELECT n01.node_id FROM nodes n01 INNER JOIN collectStep c ON n01.id = c.zz;</w:t>
       </w:r>
+    </w:p>
+    <w:p>
+      <w:pPr>
+        <w:pStyle w:val="NoSpacing"/>
+      </w:pPr>
     </w:p>
     <w:p>
       <w:pPr>
@@ -7246,14 +8821,14 @@
       <w:pPr>
         <w:pStyle w:val="Heading2"/>
       </w:pPr>
-      <w:bookmarkStart w:id="28" w:name="_Ref490048772"/>
-      <w:bookmarkStart w:id="29" w:name="_Toc490048892"/>
+      <w:bookmarkStart w:id="29" w:name="_Ref490048772"/>
+      <w:bookmarkStart w:id="30" w:name="_Toc490225915"/>
       <w:r>
         <w:lastRenderedPageBreak/>
         <w:t>Workflow through the code</w:t>
       </w:r>
-      <w:bookmarkEnd w:id="28"/>
       <w:bookmarkEnd w:id="29"/>
+      <w:bookmarkEnd w:id="30"/>
     </w:p>
     <w:p>
       <w:r>
@@ -7552,21 +9127,12 @@
           </w:p>
           <w:p>
             <w:r>
-              <w:t xml:space="preserve">hasDistinct = false          </w:t>
-            </w:r>
-            <w:r>
-              <w:t>hasCount = false</w:t>
-            </w:r>
-          </w:p>
-          <w:p>
-            <w:r>
-              <w:t>hasCollect = false</w:t>
-            </w:r>
-            <w:r>
-              <w:t xml:space="preserve">           </w:t>
-            </w:r>
-            <w:r>
-              <w:t>hasCase = false</w:t>
+              <w:t>hasDistinct = false          hasCount = false</w:t>
+            </w:r>
+          </w:p>
+          <w:p>
+            <w:r>
+              <w:t>hasCollect = false           hasCase = false</w:t>
             </w:r>
           </w:p>
           <w:p>
@@ -7582,10 +9148,7 @@
           </w:p>
           <w:p>
             <w:r>
-              <w:t xml:space="preserve">    </w:t>
-            </w:r>
-            <w:r>
-              <w:t>"(n:Process)&lt;-[e:PROC_OBJ]-(c:Local)"</w:t>
+              <w:t xml:space="preserve">    "(n:Process)&lt;-[e:PROC_OBJ]-(c:Local)"</w:t>
             </w:r>
           </w:p>
           <w:p>
@@ -7596,10 +9159,7 @@
           </w:p>
           <w:p>
             <w:r>
-              <w:t xml:space="preserve">    </w:t>
-            </w:r>
-            <w:r>
-              <w:t>"id(n) = 916 AND e.state in [5]"</w:t>
+              <w:t xml:space="preserve">    "id(n) = 916 AND e.state in [5]"</w:t>
             </w:r>
           </w:p>
           <w:p>
@@ -7794,25 +9354,7 @@
               <w:rPr>
                 <w:i/>
               </w:rPr>
-              <w:t>OrderClause</w:t>
-            </w:r>
-            <w:r>
-              <w:rPr>
-                <w:i/>
-              </w:rPr>
-              <w:t xml:space="preserve"> object (</w:t>
-            </w:r>
-            <w:r>
-              <w:rPr>
-                <w:i/>
-              </w:rPr>
-              <w:t>orderC</w:t>
-            </w:r>
-            <w:r>
-              <w:rPr>
-                <w:i/>
-              </w:rPr>
-              <w:t>):</w:t>
+              <w:t>OrderClause object (orderC):</w:t>
             </w:r>
           </w:p>
           <w:p/>
@@ -7896,10 +9438,7 @@
           </w:p>
           <w:p>
             <w:r>
-              <w:t xml:space="preserve"> </w:t>
-            </w:r>
-            <w:r>
-              <w:t>"id(n) = 916" -&gt; "and"</w:t>
+              <w:t xml:space="preserve"> "id(n) = 916" -&gt; "and"</w:t>
             </w:r>
           </w:p>
           <w:p/>
@@ -8132,10 +9671,7 @@
               <w:t>superclass</w:t>
             </w:r>
             <w:r>
-              <w:t xml:space="preserve"> of all the classes mentioned</w:t>
-            </w:r>
-            <w:r>
-              <w:t xml:space="preserve">. </w:t>
+              <w:t xml:space="preserve"> of all the classes mentioned. </w:t>
             </w:r>
           </w:p>
           <w:p/>
@@ -8159,31 +9695,16 @@
               <w:t>convertCypherToSQL()</w:t>
             </w:r>
             <w:r>
-              <w:t>, which in turn performs some additional parsing on the Cypher</w:t>
-            </w:r>
-            <w:r>
-              <w:t xml:space="preserve"> input</w:t>
-            </w:r>
-            <w:r>
-              <w:t xml:space="preserve"> based on the </w:t>
-            </w:r>
-            <w:r>
-              <w:rPr>
-                <w:i/>
-              </w:rPr>
-              <w:t>UNION/UNION ALL</w:t>
-            </w:r>
-            <w:r>
-              <w:rPr>
-                <w:i/>
-              </w:rPr>
-              <w:t xml:space="preserve"> </w:t>
-            </w:r>
-            <w:r>
-              <w:t>keyword</w:t>
-            </w:r>
-            <w:r>
-              <w:t>.</w:t>
+              <w:t xml:space="preserve">, which in turn performs some additional parsing on the Cypher input based on the </w:t>
+            </w:r>
+            <w:r>
+              <w:rPr>
+                <w:i/>
+              </w:rPr>
+              <w:t xml:space="preserve">UNION/UNION ALL </w:t>
+            </w:r>
+            <w:r>
+              <w:t>keyword.</w:t>
             </w:r>
           </w:p>
           <w:p/>
@@ -8328,13 +9849,7 @@
           <w:p/>
           <w:p>
             <w:r>
-              <w:t xml:space="preserve">The RETURN part is next to be decoded. </w:t>
-            </w:r>
-            <w:r>
-              <w:t>The tool handles the individual elements of the return clause by splitting the whole clause by “,”</w:t>
-            </w:r>
-            <w:r>
-              <w:t>.</w:t>
+              <w:t>The RETURN part is next to be decoded. The tool handles the individual elements of the return clause by splitting the whole clause by “,”.</w:t>
             </w:r>
           </w:p>
           <w:p/>
@@ -8361,10 +9876,7 @@
               <w:t>ReturnClause</w:t>
             </w:r>
             <w:r>
-              <w:t xml:space="preserve"> object</w:t>
-            </w:r>
-            <w:r>
-              <w:t>.</w:t>
+              <w:t xml:space="preserve"> object.</w:t>
             </w:r>
           </w:p>
           <w:p/>
@@ -8454,6 +9966,81 @@
             </w:r>
             <w:r>
               <w:t>object with the correct properties.</w:t>
+            </w:r>
+          </w:p>
+          <w:p/>
+          <w:p>
+            <w:pPr>
+              <w:rPr>
+                <w:rStyle w:val="SubtleEmphasis"/>
+              </w:rPr>
+            </w:pPr>
+            <w:r>
+              <w:rPr>
+                <w:rStyle w:val="SubtleEmphasis"/>
+              </w:rPr>
+              <w:t xml:space="preserve">NOTE: WhereClause has become deprecated – see </w:t>
+            </w:r>
+            <w:r>
+              <w:rPr>
+                <w:rStyle w:val="SubtleEmphasis"/>
+                <w:i w:val="0"/>
+              </w:rPr>
+              <w:fldChar w:fldCharType="begin"/>
+            </w:r>
+            <w:r>
+              <w:rPr>
+                <w:rStyle w:val="SubtleEmphasis"/>
+                <w:i w:val="0"/>
+              </w:rPr>
+              <w:instrText xml:space="preserve"> REF _Ref490223807 \h </w:instrText>
+            </w:r>
+            <w:r>
+              <w:rPr>
+                <w:rStyle w:val="SubtleEmphasis"/>
+                <w:i w:val="0"/>
+              </w:rPr>
+            </w:r>
+            <w:r>
+              <w:rPr>
+                <w:rStyle w:val="SubtleEmphasis"/>
+                <w:i w:val="0"/>
+              </w:rPr>
+              <w:instrText xml:space="preserve"> \* MERGEFORMAT </w:instrText>
+            </w:r>
+            <w:r>
+              <w:rPr>
+                <w:rStyle w:val="SubtleEmphasis"/>
+                <w:i w:val="0"/>
+              </w:rPr>
+              <w:fldChar w:fldCharType="separate"/>
+            </w:r>
+            <w:r>
+              <w:rPr>
+                <w:rStyle w:val="SubtleEmphasis"/>
+                <w:i w:val="0"/>
+              </w:rPr>
+              <w:t>Where Clauses</w:t>
+            </w:r>
+            <w:r>
+              <w:rPr>
+                <w:rStyle w:val="SubtleEmphasis"/>
+                <w:i w:val="0"/>
+              </w:rPr>
+              <w:fldChar w:fldCharType="end"/>
+            </w:r>
+            <w:r>
+              <w:rPr>
+                <w:rStyle w:val="SubtleEmphasis"/>
+                <w:i w:val="0"/>
+              </w:rPr>
+              <w:t xml:space="preserve"> </w:t>
+            </w:r>
+            <w:r>
+              <w:rPr>
+                <w:rStyle w:val="SubtleEmphasis"/>
+              </w:rPr>
+              <w:t>for more information.</w:t>
             </w:r>
           </w:p>
           <w:p/>
@@ -8462,15 +10049,9 @@
           <w:p/>
           <w:p/>
           <w:p/>
-          <w:p/>
-          <w:p/>
-          <w:p/>
-          <w:p>
-            <w:r>
-              <w:t>The resulting</w:t>
-            </w:r>
-            <w:r>
-              <w:t xml:space="preserve"> </w:t>
+          <w:p>
+            <w:r>
+              <w:t xml:space="preserve">The resulting </w:t>
             </w:r>
             <w:r>
               <w:rPr>
@@ -8660,20 +10241,6 @@
     </w:tbl>
     <w:p/>
     <w:p>
-      <w:pPr>
-        <w:rPr>
-          <w:rStyle w:val="SubtleEmphasis"/>
-        </w:rPr>
-      </w:pPr>
-      <w:r>
-        <w:rPr>
-          <w:rStyle w:val="SubtleEmphasis"/>
-        </w:rPr>
-        <w:t>NOTE: view IntermediateRep.uml for a UML diagram of how the intermediate representation is built up.</w:t>
-      </w:r>
-    </w:p>
-    <w:p/>
-    <w:p>
       <w:r>
         <w:br w:type="page"/>
       </w:r>
@@ -8682,14 +10249,14 @@
       <w:pPr>
         <w:pStyle w:val="Heading1"/>
       </w:pPr>
-      <w:bookmarkStart w:id="30" w:name="_Ref489428283"/>
-      <w:bookmarkStart w:id="31" w:name="_Toc490048893"/>
+      <w:bookmarkStart w:id="31" w:name="_Ref489428283"/>
+      <w:bookmarkStart w:id="32" w:name="_Toc490225916"/>
       <w:r>
         <w:lastRenderedPageBreak/>
         <w:t>ANTLR Framework</w:t>
       </w:r>
-      <w:bookmarkEnd w:id="30"/>
       <w:bookmarkEnd w:id="31"/>
+      <w:bookmarkEnd w:id="32"/>
     </w:p>
     <w:p>
       <w:r>
@@ -9312,12 +10879,12 @@
       <w:pPr>
         <w:pStyle w:val="Heading1"/>
       </w:pPr>
-      <w:bookmarkStart w:id="32" w:name="_Toc490048894"/>
+      <w:bookmarkStart w:id="33" w:name="_Toc490225917"/>
       <w:r>
         <w:lastRenderedPageBreak/>
         <w:t>Current Cypher translation list</w:t>
       </w:r>
-      <w:bookmarkEnd w:id="32"/>
+      <w:bookmarkEnd w:id="33"/>
     </w:p>
     <w:p>
       <w:r>
@@ -12274,15 +13841,49 @@
             <w:pPr>
               <w:cnfStyle w:val="000000100000" w:firstRow="0" w:lastRow="0" w:firstColumn="0" w:lastColumn="0" w:oddVBand="0" w:evenVBand="0" w:oddHBand="1" w:evenHBand="0" w:firstRowFirstColumn="0" w:firstRowLastColumn="0" w:lastRowFirstColumn="0" w:lastRowLastColumn="0"/>
             </w:pPr>
-          </w:p>
-          <w:p>
-            <w:pPr>
-              <w:cnfStyle w:val="000000100000" w:firstRow="0" w:lastRow="0" w:firstColumn="0" w:lastColumn="0" w:oddVBand="0" w:evenVBand="0" w:oddHBand="1" w:evenHBand="0" w:firstRowFirstColumn="0" w:firstRowLastColumn="0" w:lastRowFirstColumn="0" w:lastRowLastColumn="0"/>
-            </w:pPr>
+            <w:r>
+              <w:t>A</w:t>
+            </w:r>
             <w:r>
               <w:rPr>
                 <w:b/>
               </w:rPr>
+              <w:t xml:space="preserve"> direction </w:t>
+            </w:r>
+            <w:r>
+              <w:t>must be</w:t>
+            </w:r>
+            <w:r>
+              <w:rPr>
+                <w:b/>
+              </w:rPr>
+              <w:t xml:space="preserve"> </w:t>
+            </w:r>
+            <w:r>
+              <w:t>specified</w:t>
+            </w:r>
+            <w:r>
+              <w:t>.</w:t>
+            </w:r>
+          </w:p>
+          <w:p>
+            <w:pPr>
+              <w:cnfStyle w:val="000000100000" w:firstRow="0" w:lastRow="0" w:firstColumn="0" w:lastColumn="0" w:oddVBand="0" w:evenVBand="0" w:oddHBand="1" w:evenHBand="0" w:firstRowFirstColumn="0" w:firstRowLastColumn="0" w:lastRowFirstColumn="0" w:lastRowLastColumn="0"/>
+            </w:pPr>
+          </w:p>
+          <w:p>
+            <w:pPr>
+              <w:cnfStyle w:val="000000100000" w:firstRow="0" w:lastRow="0" w:firstColumn="0" w:lastColumn="0" w:oddVBand="0" w:evenVBand="0" w:oddHBand="1" w:evenHBand="0" w:firstRowFirstColumn="0" w:firstRowLastColumn="0" w:lastRowFirstColumn="0" w:lastRowLastColumn="0"/>
+            </w:pPr>
+          </w:p>
+          <w:p>
+            <w:pPr>
+              <w:cnfStyle w:val="000000100000" w:firstRow="0" w:lastRow="0" w:firstColumn="0" w:lastColumn="0" w:oddVBand="0" w:evenVBand="0" w:oddHBand="1" w:evenHBand="0" w:firstRowFirstColumn="0" w:firstRowLastColumn="0" w:lastRowFirstColumn="0" w:lastRowLastColumn="0"/>
+            </w:pPr>
+            <w:r>
+              <w:rPr>
+                <w:b/>
+              </w:rPr>
               <w:t>Example queries for OPUS</w:t>
             </w:r>
             <w:r>
@@ -12325,6 +13926,8 @@
             <w:r>
               <w:t xml:space="preserve">MATCH (a:Local)-[*4..9]-&gt;(b) </w:t>
             </w:r>
+            <w:bookmarkStart w:id="34" w:name="_GoBack"/>
+            <w:bookmarkEnd w:id="34"/>
           </w:p>
           <w:p>
             <w:pPr>
@@ -12707,6 +14310,7 @@
               <w:cnfStyle w:val="000000100000" w:firstRow="0" w:lastRow="0" w:firstColumn="0" w:lastColumn="0" w:oddVBand="0" w:evenVBand="0" w:oddHBand="1" w:evenHBand="0" w:firstRowFirstColumn="0" w:firstRowLastColumn="0" w:lastRowFirstColumn="0" w:lastRowLastColumn="0"/>
             </w:pPr>
             <w:r>
+              <w:lastRenderedPageBreak/>
               <w:t xml:space="preserve">RETURN </w:t>
             </w:r>
             <w:r>
@@ -12834,22 +14438,7 @@
                 <w:b w:val="0"/>
                 <w:i/>
               </w:rPr>
-              <w:t>… WHERE property IN predicate …</w:t>
-            </w:r>
-          </w:p>
-          <w:p>
-            <w:pPr>
-              <w:rPr>
-                <w:b w:val="0"/>
-                <w:i/>
-              </w:rPr>
-            </w:pPr>
-            <w:r>
-              <w:rPr>
-                <w:b w:val="0"/>
-                <w:i/>
-              </w:rPr>
-              <w:t>any() function</w:t>
+              <w:t>Aggregate functions: collect(), sum(), avg(), min(), max().</w:t>
             </w:r>
           </w:p>
         </w:tc>
@@ -12884,13 +14473,13 @@
               <w:cnfStyle w:val="000000000000" w:firstRow="0" w:lastRow="0" w:firstColumn="0" w:lastColumn="0" w:oddVBand="0" w:evenVBand="0" w:oddHBand="0" w:evenHBand="0" w:firstRowFirstColumn="0" w:firstRowLastColumn="0" w:lastRowFirstColumn="0" w:lastRowLastColumn="0"/>
             </w:pPr>
             <w:r>
-              <w:t>MATCH (</w:t>
-            </w:r>
-            <w:r>
-              <w:rPr>
-                <w:i/>
-              </w:rPr>
-              <w:t>idA</w:t>
+              <w:t>MATCH … RETURN sum(</w:t>
+            </w:r>
+            <w:r>
+              <w:rPr>
+                <w:i/>
+              </w:rPr>
+              <w:t>id.property</w:t>
             </w:r>
             <w:r>
               <w:t>)</w:t>
@@ -12900,40 +14489,22 @@
             <w:pPr>
               <w:cnfStyle w:val="000000000000" w:firstRow="0" w:lastRow="0" w:firstColumn="0" w:lastColumn="0" w:oddVBand="0" w:evenVBand="0" w:oddHBand="0" w:evenHBand="0" w:firstRowFirstColumn="0" w:firstRowLastColumn="0" w:lastRowFirstColumn="0" w:lastRowLastColumn="0"/>
             </w:pPr>
-            <w:r>
-              <w:t>WHERE id(</w:t>
-            </w:r>
-            <w:r>
-              <w:rPr>
-                <w:i/>
-              </w:rPr>
-              <w:t>idA</w:t>
-            </w:r>
-            <w:r>
-              <w:t>) IN [</w:t>
-            </w:r>
-            <w:r>
-              <w:rPr>
-                <w:i/>
-              </w:rPr>
-              <w:t>val1, val2, …, valN</w:t>
-            </w:r>
-            <w:r>
-              <w:t>]</w:t>
-            </w:r>
           </w:p>
           <w:p>
             <w:pPr>
               <w:cnfStyle w:val="000000000000" w:firstRow="0" w:lastRow="0" w:firstColumn="0" w:lastColumn="0" w:oddVBand="0" w:evenVBand="0" w:oddHBand="0" w:evenHBand="0" w:firstRowFirstColumn="0" w:firstRowLastColumn="0" w:lastRowFirstColumn="0" w:lastRowLastColumn="0"/>
             </w:pPr>
             <w:r>
-              <w:t xml:space="preserve">RETURN </w:t>
-            </w:r>
-            <w:r>
-              <w:rPr>
-                <w:i/>
-              </w:rPr>
-              <w:t>idA.propertyA</w:t>
+              <w:t>MATCH … RETURN max(</w:t>
+            </w:r>
+            <w:r>
+              <w:rPr>
+                <w:i/>
+              </w:rPr>
+              <w:t>id.property</w:t>
+            </w:r>
+            <w:r>
+              <w:t>)</w:t>
             </w:r>
           </w:p>
           <w:p>
@@ -12945,168 +14516,40 @@
             <w:pPr>
               <w:cnfStyle w:val="000000000000" w:firstRow="0" w:lastRow="0" w:firstColumn="0" w:lastColumn="0" w:oddVBand="0" w:evenVBand="0" w:oddHBand="0" w:evenHBand="0" w:firstRowFirstColumn="0" w:firstRowLastColumn="0" w:lastRowFirstColumn="0" w:lastRowLastColumn="0"/>
             </w:pPr>
-            <w:r>
-              <w:t>MATCH (</w:t>
-            </w:r>
-            <w:r>
-              <w:rPr>
-                <w:i/>
-              </w:rPr>
-              <w:t>idA</w:t>
-            </w:r>
-            <w:r>
-              <w:t>)</w:t>
-            </w:r>
           </w:p>
           <w:p>
             <w:pPr>
               <w:cnfStyle w:val="000000000000" w:firstRow="0" w:lastRow="0" w:firstColumn="0" w:lastColumn="0" w:oddVBand="0" w:evenVBand="0" w:oddHBand="0" w:evenHBand="0" w:firstRowFirstColumn="0" w:firstRowLastColumn="0" w:lastRowFirstColumn="0" w:lastRowLastColumn="0"/>
             </w:pPr>
             <w:r>
-              <w:t>WHERE any(</w:t>
-            </w:r>
-            <w:r>
-              <w:rPr>
-                <w:i/>
-              </w:rPr>
-              <w:t>someVar</w:t>
-            </w:r>
-            <w:r>
-              <w:t xml:space="preserve"> IN labels(</w:t>
-            </w:r>
-            <w:r>
-              <w:rPr>
-                <w:i/>
-              </w:rPr>
-              <w:t>idA</w:t>
-            </w:r>
-            <w:r>
-              <w:t xml:space="preserve">) WHERE </w:t>
-            </w:r>
-            <w:r>
-              <w:rPr>
-                <w:i/>
-              </w:rPr>
-              <w:t>someVar</w:t>
-            </w:r>
-            <w:r>
-              <w:t xml:space="preserve"> IN [</w:t>
-            </w:r>
-            <w:r>
-              <w:rPr>
-                <w:i/>
-              </w:rPr>
-              <w:t>val1, val2, …, valN</w:t>
-            </w:r>
-            <w:r>
-              <w:t>])</w:t>
+              <w:rPr>
+                <w:b/>
+              </w:rPr>
+              <w:t>Example queries for OPUS</w:t>
+            </w:r>
+            <w:r>
+              <w:t>:</w:t>
             </w:r>
           </w:p>
           <w:p>
             <w:pPr>
               <w:cnfStyle w:val="000000000000" w:firstRow="0" w:lastRow="0" w:firstColumn="0" w:lastColumn="0" w:oddVBand="0" w:evenVBand="0" w:oddHBand="0" w:evenHBand="0" w:firstRowFirstColumn="0" w:firstRowLastColumn="0" w:lastRowFirstColumn="0" w:lastRowLastColumn="0"/>
             </w:pPr>
-            <w:r>
-              <w:t>RETURN count(</w:t>
-            </w:r>
-            <w:r>
-              <w:rPr>
-                <w:i/>
-              </w:rPr>
-              <w:t>idA</w:t>
-            </w:r>
-            <w:r>
-              <w:t>)</w:t>
-            </w:r>
           </w:p>
           <w:p>
             <w:pPr>
               <w:cnfStyle w:val="000000000000" w:firstRow="0" w:lastRow="0" w:firstColumn="0" w:lastColumn="0" w:oddVBand="0" w:evenVBand="0" w:oddHBand="0" w:evenHBand="0" w:firstRowFirstColumn="0" w:firstRowLastColumn="0" w:lastRowFirstColumn="0" w:lastRowLastColumn="0"/>
             </w:pPr>
+            <w:r>
+              <w:t xml:space="preserve">MATCH (a:Local)--&gt;(b)&lt;--(c:Process)&lt;--(d) </w:t>
+            </w:r>
           </w:p>
           <w:p>
             <w:pPr>
               <w:cnfStyle w:val="000000000000" w:firstRow="0" w:lastRow="0" w:firstColumn="0" w:lastColumn="0" w:oddVBand="0" w:evenVBand="0" w:oddHBand="0" w:evenHBand="0" w:firstRowFirstColumn="0" w:firstRowLastColumn="0" w:lastRowFirstColumn="0" w:lastRowLastColumn="0"/>
             </w:pPr>
-          </w:p>
-          <w:p>
-            <w:pPr>
-              <w:cnfStyle w:val="000000000000" w:firstRow="0" w:lastRow="0" w:firstColumn="0" w:lastColumn="0" w:oddVBand="0" w:evenVBand="0" w:oddHBand="0" w:evenHBand="0" w:firstRowFirstColumn="0" w:firstRowLastColumn="0" w:lastRowFirstColumn="0" w:lastRowLastColumn="0"/>
-            </w:pPr>
-            <w:r>
-              <w:rPr>
-                <w:b/>
-              </w:rPr>
-              <w:t>Example queries for OPUS</w:t>
-            </w:r>
-            <w:r>
-              <w:t>:</w:t>
-            </w:r>
-          </w:p>
-          <w:p>
-            <w:pPr>
-              <w:cnfStyle w:val="000000000000" w:firstRow="0" w:lastRow="0" w:firstColumn="0" w:lastColumn="0" w:oddVBand="0" w:evenVBand="0" w:oddHBand="0" w:evenHBand="0" w:firstRowFirstColumn="0" w:firstRowLastColumn="0" w:lastRowFirstColumn="0" w:lastRowLastColumn="0"/>
-              <w:rPr>
-                <w:b/>
-              </w:rPr>
-            </w:pPr>
-          </w:p>
-          <w:p>
-            <w:pPr>
-              <w:cnfStyle w:val="000000000000" w:firstRow="0" w:lastRow="0" w:firstColumn="0" w:lastColumn="0" w:oddVBand="0" w:evenVBand="0" w:oddHBand="0" w:evenHBand="0" w:firstRowFirstColumn="0" w:firstRowLastColumn="0" w:lastRowFirstColumn="0" w:lastRowLastColumn="0"/>
-            </w:pPr>
-            <w:r>
-              <w:t xml:space="preserve">MATCH (n:Process)&lt;-[e:PROC_OBJ]-(c:Local) </w:t>
-            </w:r>
-          </w:p>
-          <w:p>
-            <w:pPr>
-              <w:cnfStyle w:val="000000000000" w:firstRow="0" w:lastRow="0" w:firstColumn="0" w:lastColumn="0" w:oddVBand="0" w:evenVBand="0" w:oddHBand="0" w:evenHBand="0" w:firstRowFirstColumn="0" w:firstRowLastColumn="0" w:lastRowFirstColumn="0" w:lastRowLastColumn="0"/>
-            </w:pPr>
-            <w:r>
-              <w:t xml:space="preserve">WHERE id(n) = 916 AND e.state in [5] </w:t>
-            </w:r>
-          </w:p>
-          <w:p>
-            <w:pPr>
-              <w:cnfStyle w:val="000000000000" w:firstRow="0" w:lastRow="0" w:firstColumn="0" w:lastColumn="0" w:oddVBand="0" w:evenVBand="0" w:oddHBand="0" w:evenHBand="0" w:firstRowFirstColumn="0" w:firstRowLastColumn="0" w:lastRowFirstColumn="0" w:lastRowLastColumn="0"/>
-            </w:pPr>
-            <w:r>
-              <w:t>RETURN c.name, e.state ORDER BY c.name D</w:t>
-            </w:r>
-            <w:r>
-              <w:t>ESC</w:t>
-            </w:r>
-          </w:p>
-          <w:p>
-            <w:pPr>
-              <w:cnfStyle w:val="000000000000" w:firstRow="0" w:lastRow="0" w:firstColumn="0" w:lastColumn="0" w:oddVBand="0" w:evenVBand="0" w:oddHBand="0" w:evenHBand="0" w:firstRowFirstColumn="0" w:firstRowLastColumn="0" w:lastRowFirstColumn="0" w:lastRowLastColumn="0"/>
-            </w:pPr>
-          </w:p>
-          <w:p>
-            <w:pPr>
-              <w:cnfStyle w:val="000000000000" w:firstRow="0" w:lastRow="0" w:firstColumn="0" w:lastColumn="0" w:oddVBand="0" w:evenVBand="0" w:oddHBand="0" w:evenHBand="0" w:firstRowFirstColumn="0" w:firstRowLastColumn="0" w:lastRowFirstColumn="0" w:lastRowLastColumn="0"/>
-            </w:pPr>
-            <w:r>
-              <w:t xml:space="preserve">MATCH (a) </w:t>
-            </w:r>
-            <w:bookmarkStart w:id="33" w:name="_GoBack"/>
-            <w:bookmarkEnd w:id="33"/>
-          </w:p>
-          <w:p>
-            <w:pPr>
-              <w:cnfStyle w:val="000000000000" w:firstRow="0" w:lastRow="0" w:firstColumn="0" w:lastColumn="0" w:oddVBand="0" w:evenVBand="0" w:oddHBand="0" w:evenHBand="0" w:firstRowFirstColumn="0" w:firstRowLastColumn="0" w:lastRowFirstColumn="0" w:lastRowLastColumn="0"/>
-            </w:pPr>
-            <w:r>
-              <w:t xml:space="preserve">WHERE any(lab in labels(a) WHERE lab IN ['Global', 'Meta']) </w:t>
-            </w:r>
-          </w:p>
-          <w:p>
-            <w:pPr>
-              <w:cnfStyle w:val="000000000000" w:firstRow="0" w:lastRow="0" w:firstColumn="0" w:lastColumn="0" w:oddVBand="0" w:evenVBand="0" w:oddHBand="0" w:evenHBand="0" w:firstRowFirstColumn="0" w:firstRowLastColumn="0" w:lastRowFirstColumn="0" w:lastRowLastColumn="0"/>
-            </w:pPr>
-            <w:r>
-              <w:t>RETURN count(a);</w:t>
+            <w:r>
+              <w:t>RETURN min(d.node_id);</w:t>
             </w:r>
           </w:p>
           <w:p>
@@ -13137,7 +14580,22 @@
                 <w:b w:val="0"/>
                 <w:i/>
               </w:rPr>
-              <w:t>ITERATE MATCH …</w:t>
+              <w:t>… WHERE property IN predicate …</w:t>
+            </w:r>
+          </w:p>
+          <w:p>
+            <w:pPr>
+              <w:rPr>
+                <w:b w:val="0"/>
+                <w:i/>
+              </w:rPr>
+            </w:pPr>
+            <w:r>
+              <w:rPr>
+                <w:b w:val="0"/>
+                <w:i/>
+              </w:rPr>
+              <w:t>any() function</w:t>
             </w:r>
           </w:p>
         </w:tc>
@@ -13172,6 +14630,431 @@
               <w:cnfStyle w:val="000000100000" w:firstRow="0" w:lastRow="0" w:firstColumn="0" w:lastColumn="0" w:oddVBand="0" w:evenVBand="0" w:oddHBand="1" w:evenHBand="0" w:firstRowFirstColumn="0" w:firstRowLastColumn="0" w:lastRowFirstColumn="0" w:lastRowLastColumn="0"/>
             </w:pPr>
             <w:r>
+              <w:t>MATCH (</w:t>
+            </w:r>
+            <w:r>
+              <w:rPr>
+                <w:i/>
+              </w:rPr>
+              <w:t>idA</w:t>
+            </w:r>
+            <w:r>
+              <w:t>)</w:t>
+            </w:r>
+          </w:p>
+          <w:p>
+            <w:pPr>
+              <w:cnfStyle w:val="000000100000" w:firstRow="0" w:lastRow="0" w:firstColumn="0" w:lastColumn="0" w:oddVBand="0" w:evenVBand="0" w:oddHBand="1" w:evenHBand="0" w:firstRowFirstColumn="0" w:firstRowLastColumn="0" w:lastRowFirstColumn="0" w:lastRowLastColumn="0"/>
+            </w:pPr>
+            <w:r>
+              <w:t>WHERE id(</w:t>
+            </w:r>
+            <w:r>
+              <w:rPr>
+                <w:i/>
+              </w:rPr>
+              <w:t>idA</w:t>
+            </w:r>
+            <w:r>
+              <w:t>) IN [</w:t>
+            </w:r>
+            <w:r>
+              <w:rPr>
+                <w:i/>
+              </w:rPr>
+              <w:t>val1, val2, …, valN</w:t>
+            </w:r>
+            <w:r>
+              <w:t>]</w:t>
+            </w:r>
+          </w:p>
+          <w:p>
+            <w:pPr>
+              <w:cnfStyle w:val="000000100000" w:firstRow="0" w:lastRow="0" w:firstColumn="0" w:lastColumn="0" w:oddVBand="0" w:evenVBand="0" w:oddHBand="1" w:evenHBand="0" w:firstRowFirstColumn="0" w:firstRowLastColumn="0" w:lastRowFirstColumn="0" w:lastRowLastColumn="0"/>
+            </w:pPr>
+            <w:r>
+              <w:t xml:space="preserve">RETURN </w:t>
+            </w:r>
+            <w:r>
+              <w:rPr>
+                <w:i/>
+              </w:rPr>
+              <w:t>idA.propertyA</w:t>
+            </w:r>
+          </w:p>
+          <w:p>
+            <w:pPr>
+              <w:cnfStyle w:val="000000100000" w:firstRow="0" w:lastRow="0" w:firstColumn="0" w:lastColumn="0" w:oddVBand="0" w:evenVBand="0" w:oddHBand="1" w:evenHBand="0" w:firstRowFirstColumn="0" w:firstRowLastColumn="0" w:lastRowFirstColumn="0" w:lastRowLastColumn="0"/>
+            </w:pPr>
+          </w:p>
+          <w:p>
+            <w:pPr>
+              <w:cnfStyle w:val="000000100000" w:firstRow="0" w:lastRow="0" w:firstColumn="0" w:lastColumn="0" w:oddVBand="0" w:evenVBand="0" w:oddHBand="1" w:evenHBand="0" w:firstRowFirstColumn="0" w:firstRowLastColumn="0" w:lastRowFirstColumn="0" w:lastRowLastColumn="0"/>
+            </w:pPr>
+            <w:r>
+              <w:t>MATCH (</w:t>
+            </w:r>
+            <w:r>
+              <w:rPr>
+                <w:i/>
+              </w:rPr>
+              <w:t>idA</w:t>
+            </w:r>
+            <w:r>
+              <w:t>)</w:t>
+            </w:r>
+          </w:p>
+          <w:p>
+            <w:pPr>
+              <w:cnfStyle w:val="000000100000" w:firstRow="0" w:lastRow="0" w:firstColumn="0" w:lastColumn="0" w:oddVBand="0" w:evenVBand="0" w:oddHBand="1" w:evenHBand="0" w:firstRowFirstColumn="0" w:firstRowLastColumn="0" w:lastRowFirstColumn="0" w:lastRowLastColumn="0"/>
+            </w:pPr>
+            <w:r>
+              <w:t>WHERE any(</w:t>
+            </w:r>
+            <w:r>
+              <w:rPr>
+                <w:i/>
+              </w:rPr>
+              <w:t>someVar</w:t>
+            </w:r>
+            <w:r>
+              <w:t xml:space="preserve"> IN labels(</w:t>
+            </w:r>
+            <w:r>
+              <w:rPr>
+                <w:i/>
+              </w:rPr>
+              <w:t>idA</w:t>
+            </w:r>
+            <w:r>
+              <w:t xml:space="preserve">) WHERE </w:t>
+            </w:r>
+            <w:r>
+              <w:rPr>
+                <w:i/>
+              </w:rPr>
+              <w:t>someVar</w:t>
+            </w:r>
+            <w:r>
+              <w:t xml:space="preserve"> IN [</w:t>
+            </w:r>
+            <w:r>
+              <w:rPr>
+                <w:i/>
+              </w:rPr>
+              <w:t>val1, val2, …, valN</w:t>
+            </w:r>
+            <w:r>
+              <w:t>])</w:t>
+            </w:r>
+          </w:p>
+          <w:p>
+            <w:pPr>
+              <w:cnfStyle w:val="000000100000" w:firstRow="0" w:lastRow="0" w:firstColumn="0" w:lastColumn="0" w:oddVBand="0" w:evenVBand="0" w:oddHBand="1" w:evenHBand="0" w:firstRowFirstColumn="0" w:firstRowLastColumn="0" w:lastRowFirstColumn="0" w:lastRowLastColumn="0"/>
+            </w:pPr>
+            <w:r>
+              <w:t>RETURN count(</w:t>
+            </w:r>
+            <w:r>
+              <w:rPr>
+                <w:i/>
+              </w:rPr>
+              <w:t>idA</w:t>
+            </w:r>
+            <w:r>
+              <w:t>)</w:t>
+            </w:r>
+          </w:p>
+          <w:p>
+            <w:pPr>
+              <w:cnfStyle w:val="000000100000" w:firstRow="0" w:lastRow="0" w:firstColumn="0" w:lastColumn="0" w:oddVBand="0" w:evenVBand="0" w:oddHBand="1" w:evenHBand="0" w:firstRowFirstColumn="0" w:firstRowLastColumn="0" w:lastRowFirstColumn="0" w:lastRowLastColumn="0"/>
+            </w:pPr>
+          </w:p>
+          <w:p>
+            <w:pPr>
+              <w:cnfStyle w:val="000000100000" w:firstRow="0" w:lastRow="0" w:firstColumn="0" w:lastColumn="0" w:oddVBand="0" w:evenVBand="0" w:oddHBand="1" w:evenHBand="0" w:firstRowFirstColumn="0" w:firstRowLastColumn="0" w:lastRowFirstColumn="0" w:lastRowLastColumn="0"/>
+            </w:pPr>
+            <w:r>
+              <w:t>MATCH (</w:t>
+            </w:r>
+            <w:r>
+              <w:rPr>
+                <w:i/>
+              </w:rPr>
+              <w:t>idA</w:t>
+            </w:r>
+            <w:r>
+              <w:t>)</w:t>
+            </w:r>
+          </w:p>
+          <w:p>
+            <w:pPr>
+              <w:cnfStyle w:val="000000100000" w:firstRow="0" w:lastRow="0" w:firstColumn="0" w:lastColumn="0" w:oddVBand="0" w:evenVBand="0" w:oddHBand="1" w:evenHBand="0" w:firstRowFirstColumn="0" w:firstRowLastColumn="0" w:lastRowFirstColumn="0" w:lastRowLastColumn="0"/>
+            </w:pPr>
+            <w:r>
+              <w:t>WHERE any(</w:t>
+            </w:r>
+            <w:r>
+              <w:rPr>
+                <w:i/>
+              </w:rPr>
+              <w:t>someVar</w:t>
+            </w:r>
+            <w:r>
+              <w:t xml:space="preserve"> IN </w:t>
+            </w:r>
+            <w:r>
+              <w:rPr>
+                <w:i/>
+              </w:rPr>
+              <w:t>idA.property</w:t>
+            </w:r>
+            <w:r>
+              <w:t xml:space="preserve"> WHERE </w:t>
+            </w:r>
+            <w:r>
+              <w:rPr>
+                <w:i/>
+              </w:rPr>
+              <w:t>someVar</w:t>
+            </w:r>
+            <w:r>
+              <w:t xml:space="preserve"> = </w:t>
+            </w:r>
+            <w:r>
+              <w:rPr>
+                <w:i/>
+              </w:rPr>
+              <w:t>value</w:t>
+            </w:r>
+            <w:r>
+              <w:t>)</w:t>
+            </w:r>
+          </w:p>
+          <w:p>
+            <w:pPr>
+              <w:cnfStyle w:val="000000100000" w:firstRow="0" w:lastRow="0" w:firstColumn="0" w:lastColumn="0" w:oddVBand="0" w:evenVBand="0" w:oddHBand="1" w:evenHBand="0" w:firstRowFirstColumn="0" w:firstRowLastColumn="0" w:lastRowFirstColumn="0" w:lastRowLastColumn="0"/>
+            </w:pPr>
+            <w:r>
+              <w:t>RETURN count(</w:t>
+            </w:r>
+            <w:r>
+              <w:rPr>
+                <w:i/>
+              </w:rPr>
+              <w:t>idA</w:t>
+            </w:r>
+            <w:r>
+              <w:t>)</w:t>
+            </w:r>
+          </w:p>
+          <w:p>
+            <w:pPr>
+              <w:cnfStyle w:val="000000100000" w:firstRow="0" w:lastRow="0" w:firstColumn="0" w:lastColumn="0" w:oddVBand="0" w:evenVBand="0" w:oddHBand="1" w:evenHBand="0" w:firstRowFirstColumn="0" w:firstRowLastColumn="0" w:lastRowFirstColumn="0" w:lastRowLastColumn="0"/>
+            </w:pPr>
+          </w:p>
+          <w:p>
+            <w:pPr>
+              <w:cnfStyle w:val="000000100000" w:firstRow="0" w:lastRow="0" w:firstColumn="0" w:lastColumn="0" w:oddVBand="0" w:evenVBand="0" w:oddHBand="1" w:evenHBand="0" w:firstRowFirstColumn="0" w:firstRowLastColumn="0" w:lastRowFirstColumn="0" w:lastRowLastColumn="0"/>
+            </w:pPr>
+          </w:p>
+          <w:p>
+            <w:pPr>
+              <w:cnfStyle w:val="000000100000" w:firstRow="0" w:lastRow="0" w:firstColumn="0" w:lastColumn="0" w:oddVBand="0" w:evenVBand="0" w:oddHBand="1" w:evenHBand="0" w:firstRowFirstColumn="0" w:firstRowLastColumn="0" w:lastRowFirstColumn="0" w:lastRowLastColumn="0"/>
+            </w:pPr>
+            <w:r>
+              <w:rPr>
+                <w:b/>
+              </w:rPr>
+              <w:t>Example queries for OPUS</w:t>
+            </w:r>
+            <w:r>
+              <w:t>:</w:t>
+            </w:r>
+          </w:p>
+          <w:p>
+            <w:pPr>
+              <w:cnfStyle w:val="000000100000" w:firstRow="0" w:lastRow="0" w:firstColumn="0" w:lastColumn="0" w:oddVBand="0" w:evenVBand="0" w:oddHBand="1" w:evenHBand="0" w:firstRowFirstColumn="0" w:firstRowLastColumn="0" w:lastRowFirstColumn="0" w:lastRowLastColumn="0"/>
+              <w:rPr>
+                <w:b/>
+              </w:rPr>
+            </w:pPr>
+          </w:p>
+          <w:p>
+            <w:pPr>
+              <w:cnfStyle w:val="000000100000" w:firstRow="0" w:lastRow="0" w:firstColumn="0" w:lastColumn="0" w:oddVBand="0" w:evenVBand="0" w:oddHBand="1" w:evenHBand="0" w:firstRowFirstColumn="0" w:firstRowLastColumn="0" w:lastRowFirstColumn="0" w:lastRowLastColumn="0"/>
+            </w:pPr>
+            <w:r>
+              <w:t xml:space="preserve">MATCH (n:Process)&lt;-[e:PROC_OBJ]-(c:Local) </w:t>
+            </w:r>
+          </w:p>
+          <w:p>
+            <w:pPr>
+              <w:cnfStyle w:val="000000100000" w:firstRow="0" w:lastRow="0" w:firstColumn="0" w:lastColumn="0" w:oddVBand="0" w:evenVBand="0" w:oddHBand="1" w:evenHBand="0" w:firstRowFirstColumn="0" w:firstRowLastColumn="0" w:lastRowFirstColumn="0" w:lastRowLastColumn="0"/>
+            </w:pPr>
+            <w:r>
+              <w:t xml:space="preserve">WHERE id(n) = 916 AND e.state in [5] </w:t>
+            </w:r>
+          </w:p>
+          <w:p>
+            <w:pPr>
+              <w:cnfStyle w:val="000000100000" w:firstRow="0" w:lastRow="0" w:firstColumn="0" w:lastColumn="0" w:oddVBand="0" w:evenVBand="0" w:oddHBand="1" w:evenHBand="0" w:firstRowFirstColumn="0" w:firstRowLastColumn="0" w:lastRowFirstColumn="0" w:lastRowLastColumn="0"/>
+            </w:pPr>
+            <w:r>
+              <w:t>RETURN c.name, e.state ORDER BY c.name D</w:t>
+            </w:r>
+            <w:r>
+              <w:t>ESC</w:t>
+            </w:r>
+          </w:p>
+          <w:p>
+            <w:pPr>
+              <w:cnfStyle w:val="000000100000" w:firstRow="0" w:lastRow="0" w:firstColumn="0" w:lastColumn="0" w:oddVBand="0" w:evenVBand="0" w:oddHBand="1" w:evenHBand="0" w:firstRowFirstColumn="0" w:firstRowLastColumn="0" w:lastRowFirstColumn="0" w:lastRowLastColumn="0"/>
+            </w:pPr>
+          </w:p>
+          <w:p>
+            <w:pPr>
+              <w:cnfStyle w:val="000000100000" w:firstRow="0" w:lastRow="0" w:firstColumn="0" w:lastColumn="0" w:oddVBand="0" w:evenVBand="0" w:oddHBand="1" w:evenHBand="0" w:firstRowFirstColumn="0" w:firstRowLastColumn="0" w:lastRowFirstColumn="0" w:lastRowLastColumn="0"/>
+            </w:pPr>
+            <w:r>
+              <w:t xml:space="preserve">MATCH (a) </w:t>
+            </w:r>
+          </w:p>
+          <w:p>
+            <w:pPr>
+              <w:cnfStyle w:val="000000100000" w:firstRow="0" w:lastRow="0" w:firstColumn="0" w:lastColumn="0" w:oddVBand="0" w:evenVBand="0" w:oddHBand="1" w:evenHBand="0" w:firstRowFirstColumn="0" w:firstRowLastColumn="0" w:lastRowFirstColumn="0" w:lastRowLastColumn="0"/>
+            </w:pPr>
+            <w:r>
+              <w:t xml:space="preserve">WHERE any(lab in labels(a) WHERE lab IN ['Global', 'Meta']) </w:t>
+            </w:r>
+          </w:p>
+          <w:p>
+            <w:pPr>
+              <w:cnfStyle w:val="000000100000" w:firstRow="0" w:lastRow="0" w:firstColumn="0" w:lastColumn="0" w:oddVBand="0" w:evenVBand="0" w:oddHBand="1" w:evenHBand="0" w:firstRowFirstColumn="0" w:firstRowLastColumn="0" w:lastRowFirstColumn="0" w:lastRowLastColumn="0"/>
+            </w:pPr>
+            <w:r>
+              <w:t>RETURN count(a);</w:t>
+            </w:r>
+          </w:p>
+          <w:p>
+            <w:pPr>
+              <w:cnfStyle w:val="000000100000" w:firstRow="0" w:lastRow="0" w:firstColumn="0" w:lastColumn="0" w:oddVBand="0" w:evenVBand="0" w:oddHBand="1" w:evenHBand="0" w:firstRowFirstColumn="0" w:firstRowLastColumn="0" w:lastRowFirstColumn="0" w:lastRowLastColumn="0"/>
+            </w:pPr>
+          </w:p>
+          <w:p>
+            <w:pPr>
+              <w:cnfStyle w:val="000000100000" w:firstRow="0" w:lastRow="0" w:firstColumn="0" w:lastColumn="0" w:oddVBand="0" w:evenVBand="0" w:oddHBand="1" w:evenHBand="0" w:firstRowFirstColumn="0" w:firstRowLastColumn="0" w:lastRowFirstColumn="0" w:lastRowLastColumn="0"/>
+            </w:pPr>
+            <w:r>
+              <w:t xml:space="preserve">MATCH (a) </w:t>
+            </w:r>
+          </w:p>
+          <w:p>
+            <w:pPr>
+              <w:cnfStyle w:val="000000100000" w:firstRow="0" w:lastRow="0" w:firstColumn="0" w:lastColumn="0" w:oddVBand="0" w:evenVBand="0" w:oddHBand="1" w:evenHBand="0" w:firstRowFirstColumn="0" w:firstRowLastColumn="0" w:lastRowFirstColumn="0" w:lastRowLastColumn="0"/>
+            </w:pPr>
+            <w:r>
+              <w:t>WHERE any(</w:t>
+            </w:r>
+            <w:r>
+              <w:t>x</w:t>
+            </w:r>
+            <w:r>
+              <w:t xml:space="preserve"> in </w:t>
+            </w:r>
+            <w:r>
+              <w:t>a.name</w:t>
+            </w:r>
+            <w:r>
+              <w:t xml:space="preserve"> WHERE </w:t>
+            </w:r>
+            <w:r>
+              <w:t>x =</w:t>
+            </w:r>
+            <w:r>
+              <w:t xml:space="preserve"> </w:t>
+            </w:r>
+            <w:r>
+              <w:t>‘Postgres’</w:t>
+            </w:r>
+            <w:r>
+              <w:t xml:space="preserve">) </w:t>
+            </w:r>
+          </w:p>
+          <w:p>
+            <w:pPr>
+              <w:cnfStyle w:val="000000100000" w:firstRow="0" w:lastRow="0" w:firstColumn="0" w:lastColumn="0" w:oddVBand="0" w:evenVBand="0" w:oddHBand="1" w:evenHBand="0" w:firstRowFirstColumn="0" w:firstRowLastColumn="0" w:lastRowFirstColumn="0" w:lastRowLastColumn="0"/>
+            </w:pPr>
+            <w:r>
+              <w:t>RETURN count(a);</w:t>
+            </w:r>
+          </w:p>
+          <w:p>
+            <w:pPr>
+              <w:cnfStyle w:val="000000100000" w:firstRow="0" w:lastRow="0" w:firstColumn="0" w:lastColumn="0" w:oddVBand="0" w:evenVBand="0" w:oddHBand="1" w:evenHBand="0" w:firstRowFirstColumn="0" w:firstRowLastColumn="0" w:lastRowFirstColumn="0" w:lastRowLastColumn="0"/>
+            </w:pPr>
+          </w:p>
+          <w:p>
+            <w:pPr>
+              <w:cnfStyle w:val="000000100000" w:firstRow="0" w:lastRow="0" w:firstColumn="0" w:lastColumn="0" w:oddVBand="0" w:evenVBand="0" w:oddHBand="1" w:evenHBand="0" w:firstRowFirstColumn="0" w:firstRowLastColumn="0" w:lastRowFirstColumn="0" w:lastRowLastColumn="0"/>
+            </w:pPr>
+          </w:p>
+        </w:tc>
+      </w:tr>
+      <w:tr>
+        <w:tc>
+          <w:tcPr>
+            <w:cnfStyle w:val="001000000000" w:firstRow="0" w:lastRow="0" w:firstColumn="1" w:lastColumn="0" w:oddVBand="0" w:evenVBand="0" w:oddHBand="0" w:evenHBand="0" w:firstRowFirstColumn="0" w:firstRowLastColumn="0" w:lastRowFirstColumn="0" w:lastRowLastColumn="0"/>
+            <w:tcW w:w="2268" w:type="dxa"/>
+          </w:tcPr>
+          <w:p>
+            <w:pPr>
+              <w:rPr>
+                <w:b w:val="0"/>
+                <w:i/>
+              </w:rPr>
+            </w:pPr>
+            <w:r>
+              <w:rPr>
+                <w:b w:val="0"/>
+                <w:i/>
+              </w:rPr>
+              <w:lastRenderedPageBreak/>
+              <w:t>ITERATE MATCH …</w:t>
+            </w:r>
+          </w:p>
+        </w:tc>
+        <w:tc>
+          <w:tcPr>
+            <w:tcW w:w="6758" w:type="dxa"/>
+          </w:tcPr>
+          <w:p>
+            <w:pPr>
+              <w:cnfStyle w:val="000000000000" w:firstRow="0" w:lastRow="0" w:firstColumn="0" w:lastColumn="0" w:oddVBand="0" w:evenVBand="0" w:oddHBand="0" w:evenHBand="0" w:firstRowFirstColumn="0" w:firstRowLastColumn="0" w:lastRowFirstColumn="0" w:lastRowLastColumn="0"/>
+              <w:rPr>
+                <w:b/>
+              </w:rPr>
+            </w:pPr>
+            <w:r>
+              <w:rPr>
+                <w:b/>
+              </w:rPr>
+              <w:t>Format of queries:</w:t>
+            </w:r>
+          </w:p>
+          <w:p>
+            <w:pPr>
+              <w:cnfStyle w:val="000000000000" w:firstRow="0" w:lastRow="0" w:firstColumn="0" w:lastColumn="0" w:oddVBand="0" w:evenVBand="0" w:oddHBand="0" w:evenHBand="0" w:firstRowFirstColumn="0" w:firstRowLastColumn="0" w:lastRowFirstColumn="0" w:lastRowLastColumn="0"/>
+              <w:rPr>
+                <w:b/>
+              </w:rPr>
+            </w:pPr>
+          </w:p>
+          <w:p>
+            <w:pPr>
+              <w:cnfStyle w:val="000000000000" w:firstRow="0" w:lastRow="0" w:firstColumn="0" w:lastColumn="0" w:oddVBand="0" w:evenVBand="0" w:oddHBand="0" w:evenHBand="0" w:firstRowFirstColumn="0" w:firstRowLastColumn="0" w:lastRowFirstColumn="0" w:lastRowLastColumn="0"/>
+            </w:pPr>
+            <w:r>
               <w:t>ITERATE MATCH (</w:t>
             </w:r>
             <w:r>
@@ -13204,7 +15087,7 @@
           </w:p>
           <w:p>
             <w:pPr>
-              <w:cnfStyle w:val="000000100000" w:firstRow="0" w:lastRow="0" w:firstColumn="0" w:lastColumn="0" w:oddVBand="0" w:evenVBand="0" w:oddHBand="1" w:evenHBand="0" w:firstRowFirstColumn="0" w:firstRowLastColumn="0" w:lastRowFirstColumn="0" w:lastRowLastColumn="0"/>
+              <w:cnfStyle w:val="000000000000" w:firstRow="0" w:lastRow="0" w:firstColumn="0" w:lastColumn="0" w:oddVBand="0" w:evenVBand="0" w:oddHBand="0" w:evenHBand="0" w:firstRowFirstColumn="0" w:firstRowLastColumn="0" w:lastRowFirstColumn="0" w:lastRowLastColumn="0"/>
             </w:pPr>
             <w:r>
               <w:t xml:space="preserve">LOOP </w:t>
@@ -13236,7 +15119,7 @@
           </w:p>
           <w:p>
             <w:pPr>
-              <w:cnfStyle w:val="000000100000" w:firstRow="0" w:lastRow="0" w:firstColumn="0" w:lastColumn="0" w:oddVBand="0" w:evenVBand="0" w:oddHBand="1" w:evenHBand="0" w:firstRowFirstColumn="0" w:firstRowLastColumn="0" w:lastRowFirstColumn="0" w:lastRowLastColumn="0"/>
+              <w:cnfStyle w:val="000000000000" w:firstRow="0" w:lastRow="0" w:firstColumn="0" w:lastColumn="0" w:oddVBand="0" w:evenVBand="0" w:oddHBand="0" w:evenHBand="0" w:firstRowFirstColumn="0" w:firstRowLastColumn="0" w:lastRowFirstColumn="0" w:lastRowLastColumn="0"/>
             </w:pPr>
             <w:r>
               <w:t xml:space="preserve">RETURN </w:t>
@@ -13259,12 +15142,12 @@
           </w:p>
           <w:p>
             <w:pPr>
-              <w:cnfStyle w:val="000000100000" w:firstRow="0" w:lastRow="0" w:firstColumn="0" w:lastColumn="0" w:oddVBand="0" w:evenVBand="0" w:oddHBand="1" w:evenHBand="0" w:firstRowFirstColumn="0" w:firstRowLastColumn="0" w:lastRowFirstColumn="0" w:lastRowLastColumn="0"/>
-            </w:pPr>
-          </w:p>
-          <w:p>
-            <w:pPr>
-              <w:cnfStyle w:val="000000100000" w:firstRow="0" w:lastRow="0" w:firstColumn="0" w:lastColumn="0" w:oddVBand="0" w:evenVBand="0" w:oddHBand="1" w:evenHBand="0" w:firstRowFirstColumn="0" w:firstRowLastColumn="0" w:lastRowFirstColumn="0" w:lastRowLastColumn="0"/>
+              <w:cnfStyle w:val="000000000000" w:firstRow="0" w:lastRow="0" w:firstColumn="0" w:lastColumn="0" w:oddVBand="0" w:evenVBand="0" w:oddHBand="0" w:evenHBand="0" w:firstRowFirstColumn="0" w:firstRowLastColumn="0" w:lastRowFirstColumn="0" w:lastRowLastColumn="0"/>
+            </w:pPr>
+          </w:p>
+          <w:p>
+            <w:pPr>
+              <w:cnfStyle w:val="000000000000" w:firstRow="0" w:lastRow="0" w:firstColumn="0" w:lastColumn="0" w:oddVBand="0" w:evenVBand="0" w:oddHBand="0" w:evenHBand="0" w:firstRowFirstColumn="0" w:firstRowLastColumn="0" w:lastRowFirstColumn="0" w:lastRowLastColumn="0"/>
               <w:rPr>
                 <w:b/>
               </w:rPr>
@@ -13278,7 +15161,7 @@
           </w:p>
           <w:p>
             <w:pPr>
-              <w:cnfStyle w:val="000000100000" w:firstRow="0" w:lastRow="0" w:firstColumn="0" w:lastColumn="0" w:oddVBand="0" w:evenVBand="0" w:oddHBand="1" w:evenHBand="0" w:firstRowFirstColumn="0" w:firstRowLastColumn="0" w:lastRowFirstColumn="0" w:lastRowLastColumn="0"/>
+              <w:cnfStyle w:val="000000000000" w:firstRow="0" w:lastRow="0" w:firstColumn="0" w:lastColumn="0" w:oddVBand="0" w:evenVBand="0" w:oddHBand="0" w:evenHBand="0" w:firstRowFirstColumn="0" w:firstRowLastColumn="0" w:lastRowFirstColumn="0" w:lastRowLastColumn="0"/>
               <w:rPr>
                 <w:b/>
               </w:rPr>
@@ -13286,7 +15169,7 @@
           </w:p>
           <w:p>
             <w:pPr>
-              <w:cnfStyle w:val="000000100000" w:firstRow="0" w:lastRow="0" w:firstColumn="0" w:lastColumn="0" w:oddVBand="0" w:evenVBand="0" w:oddHBand="1" w:evenHBand="0" w:firstRowFirstColumn="0" w:firstRowLastColumn="0" w:lastRowFirstColumn="0" w:lastRowLastColumn="0"/>
+              <w:cnfStyle w:val="000000000000" w:firstRow="0" w:lastRow="0" w:firstColumn="0" w:lastColumn="0" w:oddVBand="0" w:evenVBand="0" w:oddHBand="0" w:evenHBand="0" w:firstRowFirstColumn="0" w:firstRowLastColumn="0" w:lastRowFirstColumn="0" w:lastRowLastColumn="0"/>
             </w:pPr>
             <w:r>
               <w:t xml:space="preserve">ITERATE MATCH (a:Global)--&gt;(b:Global)--&gt;(c:Global)--&gt;(d:Global) LOOP d ON a COLLECT n </w:t>
@@ -13294,7 +15177,7 @@
           </w:p>
           <w:p>
             <w:pPr>
-              <w:cnfStyle w:val="000000100000" w:firstRow="0" w:lastRow="0" w:firstColumn="0" w:lastColumn="0" w:oddVBand="0" w:evenVBand="0" w:oddHBand="1" w:evenHBand="0" w:firstRowFirstColumn="0" w:firstRowLastColumn="0" w:lastRowFirstColumn="0" w:lastRowLastColumn="0"/>
+              <w:cnfStyle w:val="000000000000" w:firstRow="0" w:lastRow="0" w:firstColumn="0" w:lastColumn="0" w:oddVBand="0" w:evenVBand="0" w:oddHBand="0" w:evenHBand="0" w:firstRowFirstColumn="0" w:firstRowLastColumn="0" w:lastRowFirstColumn="0" w:lastRowLastColumn="0"/>
             </w:pPr>
             <w:r>
               <w:t>RETURN n.node_id;</w:t>
@@ -13302,7 +15185,7 @@
           </w:p>
           <w:p>
             <w:pPr>
-              <w:cnfStyle w:val="000000100000" w:firstRow="0" w:lastRow="0" w:firstColumn="0" w:lastColumn="0" w:oddVBand="0" w:evenVBand="0" w:oddHBand="1" w:evenHBand="0" w:firstRowFirstColumn="0" w:firstRowLastColumn="0" w:lastRowFirstColumn="0" w:lastRowLastColumn="0"/>
+              <w:cnfStyle w:val="000000000000" w:firstRow="0" w:lastRow="0" w:firstColumn="0" w:lastColumn="0" w:oddVBand="0" w:evenVBand="0" w:oddHBand="0" w:evenHBand="0" w:firstRowFirstColumn="0" w:firstRowLastColumn="0" w:lastRowFirstColumn="0" w:lastRowLastColumn="0"/>
               <w:rPr>
                 <w:b/>
               </w:rPr>
@@ -13310,7 +15193,7 @@
           </w:p>
           <w:p>
             <w:pPr>
-              <w:cnfStyle w:val="000000100000" w:firstRow="0" w:lastRow="0" w:firstColumn="0" w:lastColumn="0" w:oddVBand="0" w:evenVBand="0" w:oddHBand="1" w:evenHBand="0" w:firstRowFirstColumn="0" w:firstRowLastColumn="0" w:lastRowFirstColumn="0" w:lastRowLastColumn="0"/>
+              <w:cnfStyle w:val="000000000000" w:firstRow="0" w:lastRow="0" w:firstColumn="0" w:lastColumn="0" w:oddVBand="0" w:evenVBand="0" w:oddHBand="0" w:evenHBand="0" w:firstRowFirstColumn="0" w:firstRowLastColumn="0" w:lastRowFirstColumn="0" w:lastRowLastColumn="0"/>
             </w:pPr>
           </w:p>
         </w:tc>
@@ -13319,30 +15202,25 @@
     <w:p/>
     <w:p>
       <w:pPr>
-        <w:tabs>
-          <w:tab w:val="left" w:pos="2955"/>
-        </w:tabs>
-        <w:rPr>
-          <w:i/>
-        </w:rPr>
-      </w:pPr>
-      <w:r>
-        <w:rPr>
-          <w:i/>
-        </w:rPr>
-        <w:t>To be configured in later versions of the tool/documentation:</w:t>
-      </w:r>
-    </w:p>
-    <w:p>
-      <w:r>
-        <w:t>MATCH (n {node_id:620}) RETURN split(n.name[1], "db")[1]</w:t>
-      </w:r>
-    </w:p>
-    <w:p>
-      <w:r>
-        <w:t>select * from nodes where split_part(name[2], 'db', 2) in ('/entropy/saved-entropy.8')</w:t>
-      </w:r>
-    </w:p>
+        <w:pStyle w:val="Heading2"/>
+      </w:pPr>
+      <w:r>
+        <w:t>Known Issues</w:t>
+      </w:r>
+    </w:p>
+    <w:p>
+      <w:pPr>
+        <w:pStyle w:val="ListParagraph"/>
+        <w:numPr>
+          <w:ilvl w:val="0"/>
+          <w:numId w:val="10"/>
+        </w:numPr>
+      </w:pPr>
+      <w:r>
+        <w:t>The use of WITH is still quite constrained in its use.</w:t>
+      </w:r>
+    </w:p>
+    <w:p/>
     <w:p>
       <w:r>
         <w:br w:type="page"/>
@@ -13352,18 +15230,18 @@
       <w:pPr>
         <w:pStyle w:val="Heading1"/>
       </w:pPr>
-      <w:bookmarkStart w:id="34" w:name="_Toc490048895"/>
+      <w:bookmarkStart w:id="35" w:name="_Toc490225918"/>
       <w:r>
         <w:lastRenderedPageBreak/>
         <w:t>Appendices</w:t>
       </w:r>
-      <w:bookmarkEnd w:id="34"/>
+      <w:bookmarkEnd w:id="35"/>
     </w:p>
     <w:p>
       <w:pPr>
         <w:pStyle w:val="Heading2"/>
       </w:pPr>
-      <w:bookmarkStart w:id="35" w:name="_Toc490048896"/>
+      <w:bookmarkStart w:id="36" w:name="_Toc490225919"/>
       <w:r>
         <w:rPr>
           <w:noProof/>
@@ -13375,7 +15253,7 @@
               <wp:align>center</wp:align>
             </wp:positionH>
             <wp:positionV relativeFrom="paragraph">
-              <wp:posOffset>647065</wp:posOffset>
+              <wp:posOffset>637540</wp:posOffset>
             </wp:positionV>
             <wp:extent cx="5287645" cy="7800975"/>
             <wp:effectExtent l="0" t="0" r="8255" b="9525"/>
@@ -13427,8 +15305,201 @@
       <w:r>
         <w:t>Appendix A – overview of translation of a Cypher query to SQL</w:t>
       </w:r>
-      <w:bookmarkEnd w:id="35"/>
-    </w:p>
+      <w:bookmarkEnd w:id="36"/>
+    </w:p>
+    <w:p>
+      <w:pPr>
+        <w:pStyle w:val="Heading2"/>
+      </w:pPr>
+      <w:bookmarkStart w:id="37" w:name="_Toc490225920"/>
+      <w:r>
+        <w:lastRenderedPageBreak/>
+        <w:t>Appendix B – current list of test queries from OPUS</w:t>
+      </w:r>
+      <w:bookmarkEnd w:id="37"/>
+    </w:p>
+    <w:p>
+      <w:r>
+        <w:t>MATCH p=shortestPath((f {name:"omega"})-[*1..6]-&gt;(t:Meta)) RETURN count(t);</w:t>
+      </w:r>
+    </w:p>
+    <w:p>
+      <w:r>
+        <w:t>MATCH (a)-[*1..3]-&gt;(c:Process) RETURN count(c);</w:t>
+      </w:r>
+    </w:p>
+    <w:p>
+      <w:r>
+        <w:t>MATCH (a:Local)-[*4..9]-&gt;(b) RETURN DISTINCT b.node_id, b.sys_time AS time_alias ORDER BY b.node_id DESC;</w:t>
+      </w:r>
+    </w:p>
+    <w:p>
+      <w:r>
+        <w:t>MATCH (n {name:["/var/db/entropy/saved-entropy.7", "/var/db/entropy/saved-entropy.8"]}) RETURN n.node_id ORDER BY n.node_id ASC;</w:t>
+      </w:r>
+    </w:p>
+    <w:p>
+      <w:r>
+        <w:t>MATCH (a:Global)-[]-&gt;(b) RETURN b.node_id AS conn_id;</w:t>
+      </w:r>
+    </w:p>
+    <w:p>
+      <w:r>
+        <w:t>MATCH (a:Global)-[]-&gt;(b) RETURN count(b.node_id);</w:t>
+      </w:r>
+    </w:p>
+    <w:p>
+      <w:r>
+        <w:t>MATCH (a:Global)--&gt;(b:Local)--&gt;(c:Process)&lt;--(d:Local)&lt;--(b) RETURN count(b);</w:t>
+      </w:r>
+    </w:p>
+    <w:p>
+      <w:r>
+        <w:t>MATCH ()-[r]-() RETURN DISTINCT r.state ORDER BY r.state;</w:t>
+      </w:r>
+    </w:p>
+    <w:p>
+      <w:r>
+        <w:t>MATCH (n:Local)&lt;--(m:Global) RETURN m.node_id AS thing, m.type AS ty ORDER BY m.sys_time LIMIT 3;</w:t>
+      </w:r>
+    </w:p>
+    <w:p>
+      <w:r>
+        <w:t>MATCH (a:Global) RETURN count(a) AS funky;</w:t>
+      </w:r>
+    </w:p>
+    <w:p>
+      <w:r>
+        <w:t>MATCH (a:Meta) WHERE a.sys_time &lt; 0 RETURN count(a);</w:t>
+      </w:r>
+    </w:p>
+    <w:p>
+      <w:r>
+        <w:t>MATCH (a:Meta) WHERE a.sys_time &lt; 0 OR a.node_id &gt; 845 RETURN count(a);</w:t>
+      </w:r>
+    </w:p>
+    <w:p>
+      <w:r>
+        <w:t>MATCH (a)-[r:LOC_OBJ]-(b) RETURN b.name, r.state ORDER BY b.node_id ASC LIMIT 15;</w:t>
+      </w:r>
+    </w:p>
+    <w:p>
+      <w:r>
+        <w:t>MATCH ()&lt;-[r:LOC_OBJ {state:12}]-(idA {type:2}) RETURN count(r);</w:t>
+      </w:r>
+    </w:p>
+    <w:p>
+      <w:r>
+        <w:t>MATCH (n) WHERE id(n) = 345 RETURN n.mono_time, n.sys_time, n.name;</w:t>
+      </w:r>
+    </w:p>
+    <w:p>
+      <w:r>
+        <w:t>MATCH (a)--&gt;(b)--&gt;(c)--&gt;(d) WHERE id(d) &lt; 123 RETURN count(a) AS cool;</w:t>
+      </w:r>
+    </w:p>
+    <w:p>
+      <w:r>
+        <w:t>MATCH (n) WHERE exists(n.value) AND exists(n.timestamp) RETURN count(n);</w:t>
+      </w:r>
+    </w:p>
+    <w:p>
+      <w:r>
+        <w:t>MATCH (n)--()--()--()--(n) WHERE exists(n.status) RETURN count(n);</w:t>
+      </w:r>
+    </w:p>
+    <w:p>
+      <w:r>
+        <w:t>MATCH (s)-[e]-(d) WHERE id(s) = 349 AND NOT 'Process' in labels(s) AND NOT 'Global' in labels(d) RETURN d.node_id ORDER BY d.node_id ASC;</w:t>
+      </w:r>
+    </w:p>
+    <w:p>
+      <w:r>
+        <w:t>MATCH (n:Process)&lt;-[e:PROC_OBJ]-(c:Local) WHERE id(n) = 916 AND e.state in [5] RETURN c.name, e.state ORDER BY c.name DESC;</w:t>
+      </w:r>
+    </w:p>
+    <w:p>
+      <w:r>
+        <w:t>MATCH (a)-[e]-(b) WHERE id(a) IN [100, 200, 300, 400] AND id(b) IN [101, 201, 202, 302, 404] RETURN e.state;</w:t>
+      </w:r>
+    </w:p>
+    <w:p>
+      <w:r>
+        <w:t>MATCH (a) WHERE any(name in a.name WHERE name = 'uid') RETURN count(a);</w:t>
+      </w:r>
+    </w:p>
+    <w:p>
+      <w:r>
+        <w:t>MATCH (a) WHERE any(lab in labels(a) WHERE lab IN ['Global', 'Meta']) RETURN count(a);</w:t>
+      </w:r>
+    </w:p>
+    <w:p>
+      <w:r>
+        <w:t>MATCH (n) WHERE 'Process' in labels(n) WITH n MATCH (m) WHERE m.status = n.status RETURN count(n);</w:t>
+      </w:r>
+    </w:p>
+    <w:p>
+      <w:r>
+        <w:t>MATCH (n) WHERE 'Local' in labels(n) AND NOT exists(n.pid) WITH n MATCH (m:Global)--&gt;(n) WHERE id(m) &gt; 900 RETURN n.node_id;</w:t>
+      </w:r>
+    </w:p>
+    <w:p>
+      <w:r>
+        <w:lastRenderedPageBreak/>
+        <w:t>MATCH (n) WHERE 'Local' in labels(n) AND NOT exists(n.pid) WITH n MATCH (m:Global)-[r]-&gt;(n) WHERE id(m) &gt; 900 RETURN n.node_id, r.state;</w:t>
+      </w:r>
+    </w:p>
+    <w:p>
+      <w:r>
+        <w:t>MATCH (n:Global)--&gt;(m:Local) WHERE n.node_id &lt; m.node_id RETURN count(m);</w:t>
+      </w:r>
+    </w:p>
+    <w:p>
+      <w:r>
+        <w:t>MATCH (n:Meta)&lt;--(m:Process)--&gt;(p) WHERE n.node_id &gt; m.node_id AND p.node_id &lt;= m.node_id RETURN count(m);</w:t>
+      </w:r>
+    </w:p>
+    <w:p>
+      <w:r>
+        <w:t>MATCH (n) WHERE id(n) &lt; 3 WITH n MATCH (m) WHERE id(m) &lt; id(n) WITH m MATCH (p) WHERE p.node_id &lt; m.node_id RETURN count(p);</w:t>
+      </w:r>
+    </w:p>
+    <w:p>
+      <w:r>
+        <w:t>MATCH (n) WHERE 'Meta' in labels(n) OR any(name in n.name WHERE name = 'postgres') WITH n MATCH (m:Process) WHERE id(m) &gt; id(n) WITH m MATCH (p)--&gt;(m) WITH p MATCH (j)&lt;-[:PROC_OBJ_PREV]-(p) WHERE p.sys_time = j.sys_time RETURN count(j);</w:t>
+      </w:r>
+    </w:p>
+    <w:p>
+      <w:r>
+        <w:t>MATCH (a:Global {name:'postgres'})--&gt;(b:Global) WITH b MATCH (c) WHERE c.sys_time = b.sys_time WITH c MATCH (c)&lt;--(d) RETURN DISTINCT d.node_id ORDER BY d.node_id LIMIT 5;</w:t>
+      </w:r>
+    </w:p>
+    <w:p>
+      <w:r>
+        <w:t>MATCH (a:Meta) RETURN count(distinct a.name);</w:t>
+      </w:r>
+    </w:p>
+    <w:p>
+      <w:r>
+        <w:t>MATCH (a:Local)--&gt;(b)&lt;--(c:Process)&lt;--(d) RETURN min(d.node_id);</w:t>
+      </w:r>
+    </w:p>
+    <w:p>
+      <w:r>
+        <w:t>MATCH (n) WHERE 'Global' in labels(n) AND any(name in n.name WHERE name = 'master') OR (exists(n.pid) AND n.status = 2) WITH n MATCH (m:Meta) WHERE m.node_id &gt; n.node_id RETURN DISTINCT n LIMIT 10;</w:t>
+      </w:r>
+    </w:p>
+    <w:p>
+      <w:r>
+        <w:t>MATCH (a) WHERE a.node_id &lt; 345 OR ((a.node_id &gt; 800 AND 'Process' in labels(a)) OR a.node_id = 983) RETURN count(a);</w:t>
+      </w:r>
+    </w:p>
+    <w:p>
+      <w:r>
+        <w:t>MATCH (a) WHERE (any(x in a.name where x = 'master') OR any(y in a.value where y in ['postgres', 'nginx'])) AND ('Global' in labels(a) OR 'Meta' in labels(a)) RETURN count(a);</w:t>
+      </w:r>
+    </w:p>
+    <w:p/>
     <w:sectPr>
       <w:headerReference w:type="default" r:id="rId19"/>
       <w:footerReference w:type="default" r:id="rId20"/>
@@ -13640,10 +15711,7 @@
         <w:t>ITERATE</w:t>
       </w:r>
       <w:r>
-        <w:t xml:space="preserve"> is not an accepted keyword in Cypher currently (and therefore will throw an error on Neo4j), but the semantics of the keyword can be trans</w:t>
-      </w:r>
-      <w:r>
-        <w:t xml:space="preserve">lated to SQL (see </w:t>
+        <w:t xml:space="preserve"> is not an accepted keyword in Cypher currently (and therefore will throw an error on Neo4j), but the semantics of the keyword can be translated to SQL (see </w:t>
       </w:r>
       <w:r>
         <w:fldChar w:fldCharType="begin"/>
@@ -13661,10 +15729,7 @@
         <w:fldChar w:fldCharType="end"/>
       </w:r>
       <w:r>
-        <w:t xml:space="preserve"> for more information.</w:t>
-      </w:r>
-      <w:r>
-        <w:t>)</w:t>
+        <w:t xml:space="preserve"> for more information.)</w:t>
       </w:r>
     </w:p>
   </w:footnote>
@@ -13862,7 +15927,7 @@
                             <w:rPr>
                               <w:noProof/>
                             </w:rPr>
-                            <w:instrText>Appendices</w:instrText>
+                            <w:instrText>Current Cypher translation list</w:instrText>
                           </w:r>
                           <w:r>
                             <w:rPr>
@@ -13898,7 +15963,7 @@
                             <w:rPr>
                               <w:noProof/>
                             </w:rPr>
-                            <w:instrText>Appendices</w:instrText>
+                            <w:instrText>Current Cypher translation list</w:instrText>
                           </w:r>
                           <w:r>
                             <w:rPr>
@@ -13922,7 +15987,7 @@
                             <w:rPr>
                               <w:noProof/>
                             </w:rPr>
-                            <w:t>Appendices</w:t>
+                            <w:t>Current Cypher translation list</w:t>
                           </w:r>
                           <w:r>
                             <w:rPr>
@@ -13999,7 +16064,7 @@
                       <w:rPr>
                         <w:noProof/>
                       </w:rPr>
-                      <w:instrText>Appendices</w:instrText>
+                      <w:instrText>Current Cypher translation list</w:instrText>
                     </w:r>
                     <w:r>
                       <w:rPr>
@@ -14035,7 +16100,7 @@
                       <w:rPr>
                         <w:noProof/>
                       </w:rPr>
-                      <w:instrText>Appendices</w:instrText>
+                      <w:instrText>Current Cypher translation list</w:instrText>
                     </w:r>
                     <w:r>
                       <w:rPr>
@@ -14059,7 +16124,7 @@
                       <w:rPr>
                         <w:noProof/>
                       </w:rPr>
-                      <w:t>Appendices</w:t>
+                      <w:t>Current Cypher translation list</w:t>
                     </w:r>
                     <w:r>
                       <w:rPr>
@@ -17351,7 +19416,7 @@
     <w:charset w:val="00"/>
     <w:family w:val="swiss"/>
     <w:pitch w:val="variable"/>
-    <w:sig w:usb0="E0002AFF" w:usb1="C000247B" w:usb2="00000009" w:usb3="00000000" w:csb0="000001FF" w:csb1="00000000"/>
+    <w:sig w:usb0="E0002AFF" w:usb1="4000ACFF" w:usb2="00000001" w:usb3="00000000" w:csb0="000001FF" w:csb1="00000000"/>
   </w:font>
   <w:font w:name="Trebuchet MS">
     <w:panose1 w:val="020B0603020202020204"/>
@@ -17372,7 +19437,7 @@
     <w:charset w:val="00"/>
     <w:family w:val="roman"/>
     <w:pitch w:val="variable"/>
-    <w:sig w:usb0="E0002EFF" w:usb1="C000785B" w:usb2="00000009" w:usb3="00000000" w:csb0="000001FF" w:csb1="00000000"/>
+    <w:sig w:usb0="E0002AFF" w:usb1="C0007843" w:usb2="00000009" w:usb3="00000000" w:csb0="000001FF" w:csb1="00000000"/>
   </w:font>
   <w:font w:name="Wingdings">
     <w:panose1 w:val="05000000000000000000"/>
@@ -17420,13 +19485,16 @@
     <w:rsid w:val="004E1692"/>
     <w:rsid w:val="00582EC3"/>
     <w:rsid w:val="0063430E"/>
+    <w:rsid w:val="00647D83"/>
     <w:rsid w:val="006D111E"/>
     <w:rsid w:val="00750F7E"/>
     <w:rsid w:val="0084612D"/>
     <w:rsid w:val="00851BAD"/>
+    <w:rsid w:val="00875306"/>
     <w:rsid w:val="00A6278F"/>
     <w:rsid w:val="00C81ECF"/>
     <w:rsid w:val="00E82C95"/>
+    <w:rsid w:val="00E970B5"/>
     <w:rsid w:val="00FC3B94"/>
     <w:rsid w:val="00FE7C08"/>
   </w:rsids>
@@ -18160,7 +20228,7 @@
 </file>
 
 <file path=customXml/itemProps1.xml><?xml version="1.0" encoding="utf-8"?>
-<ds:datastoreItem xmlns:ds="http://schemas.openxmlformats.org/officeDocument/2006/customXml" ds:itemID="{0A0F93AC-7283-45C3-A893-1E4A06C4F56C}">
+<ds:datastoreItem xmlns:ds="http://schemas.openxmlformats.org/officeDocument/2006/customXml" ds:itemID="{C7A0CEB9-3FAC-40E7-A229-73E794CA1E24}">
   <ds:schemaRefs>
     <ds:schemaRef ds:uri="http://schemas.openxmlformats.org/officeDocument/2006/bibliography"/>
   </ds:schemaRefs>

</xml_diff>